<commit_message>
Change dates to not null
</commit_message>
<xml_diff>
--- a/CPSC 471 SQL Statements.docx
+++ b/CPSC 471 SQL Statements.docx
@@ -256,7 +256,12 @@
         <w:t xml:space="preserve"> Date_Joined</w:t>
         <w:tab/>
         <w:tab/>
-        <w:t xml:space="preserve">DATE,</w:t>
+        <w:t xml:space="preserve">DATE</w:t>
+        <w:tab/>
+        <w:tab/>
+        <w:tab/>
+        <w:tab/>
+        <w:t xml:space="preserve">NOT NULL,</w:t>
       </w:r>
     </w:p>
     <w:p>
@@ -583,7 +588,12 @@
         <w:t xml:space="preserve"> Date_Given</w:t>
         <w:tab/>
         <w:tab/>
-        <w:t xml:space="preserve">DATE,</w:t>
+        <w:t xml:space="preserve">DATE</w:t>
+        <w:tab/>
+        <w:tab/>
+        <w:tab/>
+        <w:tab/>
+        <w:t xml:space="preserve">NOT NULL,</w:t>
       </w:r>
     </w:p>
     <w:p>
@@ -1023,7 +1033,12 @@
         <w:t xml:space="preserve">Date_Given</w:t>
         <w:tab/>
         <w:tab/>
-        <w:t xml:space="preserve">DATE,</w:t>
+        <w:t xml:space="preserve">DATE</w:t>
+        <w:tab/>
+        <w:tab/>
+        <w:tab/>
+        <w:tab/>
+        <w:t xml:space="preserve">NOT NULL,</w:t>
       </w:r>
     </w:p>
     <w:p>
@@ -1377,8 +1392,12 @@
         </w:rPr>
         <w:t xml:space="preserve"> Date_Posted</w:t>
         <w:tab/>
-        <w:tab/>
-        <w:t xml:space="preserve">DATE,</w:t>
+        <w:t xml:space="preserve">DATE</w:t>
+        <w:tab/>
+        <w:tab/>
+        <w:tab/>
+        <w:tab/>
+        <w:t xml:space="preserve">NOT NULL,</w:t>
       </w:r>
     </w:p>
     <w:p>
@@ -1728,7 +1747,12 @@
         </w:rPr>
         <w:t xml:space="preserve"> Date_Posted</w:t>
         <w:tab/>
-        <w:t xml:space="preserve">DATE,</w:t>
+        <w:t xml:space="preserve">DATE</w:t>
+        <w:tab/>
+        <w:tab/>
+        <w:tab/>
+        <w:tab/>
+        <w:t xml:space="preserve">NOT NULL,</w:t>
       </w:r>
     </w:p>
     <w:p>
@@ -2033,7 +2057,12 @@
         <w:tab/>
         <w:t xml:space="preserve"> Date_Posted</w:t>
         <w:tab/>
-        <w:t xml:space="preserve">DATE,</w:t>
+        <w:t xml:space="preserve">DATE</w:t>
+        <w:tab/>
+        <w:tab/>
+        <w:tab/>
+        <w:tab/>
+        <w:t xml:space="preserve">NOT NULL,</w:t>
       </w:r>
     </w:p>
     <w:p>
@@ -2277,7 +2306,12 @@
         <w:tab/>
         <w:t xml:space="preserve"> Date_Released</w:t>
         <w:tab/>
-        <w:t xml:space="preserve">DATE,</w:t>
+        <w:t xml:space="preserve">DATE</w:t>
+        <w:tab/>
+        <w:tab/>
+        <w:tab/>
+        <w:tab/>
+        <w:t xml:space="preserve">NOT NULL,</w:t>
       </w:r>
     </w:p>
     <w:p>
@@ -3045,7 +3079,12 @@
         <w:tab/>
         <w:t xml:space="preserve"> Date_Released</w:t>
         <w:tab/>
-        <w:t xml:space="preserve">DATE,</w:t>
+        <w:t xml:space="preserve">DATE</w:t>
+        <w:tab/>
+        <w:tab/>
+        <w:tab/>
+        <w:tab/>
+        <w:t xml:space="preserve">NOT NULL,</w:t>
       </w:r>
     </w:p>
     <w:p>

</xml_diff>

<commit_message>
Update many ON DELETE conditions to CASCADE
</commit_message>
<xml_diff>
--- a/CPSC 471 SQL Statements.docx
+++ b/CPSC 471 SQL Statements.docx
@@ -646,7 +646,7 @@
           <w:szCs w:val="24"/>
           <w:rtl w:val="0"/>
         </w:rPr>
-        <w:t xml:space="preserve">ON DELETE SET NULL</w:t>
+        <w:t xml:space="preserve">ON DELETE CASCADE</w:t>
         <w:tab/>
         <w:tab/>
         <w:t xml:space="preserve">ON UPDATE CASCADE,</w:t>
@@ -684,7 +684,7 @@
           <w:szCs w:val="24"/>
           <w:rtl w:val="0"/>
         </w:rPr>
-        <w:t xml:space="preserve">ON DELETE SET NULL</w:t>
+        <w:t xml:space="preserve">ON DELETE CASCADE</w:t>
         <w:tab/>
         <w:tab/>
         <w:t xml:space="preserve">ON UPDATE CASCADE);</w:t>
@@ -1091,7 +1091,7 @@
         </w:rPr>
         <w:tab/>
         <w:tab/>
-        <w:t xml:space="preserve">ON DELETE SET NULL</w:t>
+        <w:t xml:space="preserve">ON DELETE CASCADE</w:t>
         <w:tab/>
         <w:tab/>
         <w:t xml:space="preserve">ON UPDATE CASCADE,</w:t>
@@ -1130,7 +1130,7 @@
         </w:rPr>
         <w:tab/>
         <w:tab/>
-        <w:t xml:space="preserve">ON DELETE SET NULL</w:t>
+        <w:t xml:space="preserve">ON DELETE CASCADE</w:t>
         <w:tab/>
         <w:tab/>
         <w:t xml:space="preserve">ON UPDATE CASCADE);</w:t>
@@ -1448,7 +1448,7 @@
           <w:szCs w:val="24"/>
           <w:rtl w:val="0"/>
         </w:rPr>
-        <w:t xml:space="preserve">ON DELETE SET NULL</w:t>
+        <w:t xml:space="preserve">ON DELETE CASCADE</w:t>
         <w:tab/>
         <w:tab/>
         <w:t xml:space="preserve">ON UPDATE CASCADE,</w:t>
@@ -1485,7 +1485,7 @@
           <w:szCs w:val="24"/>
           <w:rtl w:val="0"/>
         </w:rPr>
-        <w:t xml:space="preserve">ON DELETE SET NULL</w:t>
+        <w:t xml:space="preserve">ON DELETE CASCADE</w:t>
         <w:tab/>
         <w:tab/>
         <w:t xml:space="preserve">ON UPDATE CASCADE);</w:t>
@@ -1803,7 +1803,7 @@
           <w:szCs w:val="24"/>
           <w:rtl w:val="0"/>
         </w:rPr>
-        <w:t xml:space="preserve">ON DELETE SET NULL</w:t>
+        <w:t xml:space="preserve">ON DELETE CASCADE</w:t>
         <w:tab/>
         <w:tab/>
         <w:t xml:space="preserve">ON UPDATE CASCADE,</w:t>
@@ -1840,7 +1840,7 @@
           <w:szCs w:val="24"/>
           <w:rtl w:val="0"/>
         </w:rPr>
-        <w:t xml:space="preserve">ON DELETE SET NULL</w:t>
+        <w:t xml:space="preserve">ON DELETE CASCADE</w:t>
         <w:tab/>
         <w:tab/>
         <w:t xml:space="preserve">ON UPDATE CASCADE);</w:t>
@@ -2116,7 +2116,7 @@
           <w:szCs w:val="24"/>
           <w:rtl w:val="0"/>
         </w:rPr>
-        <w:t xml:space="preserve">ON DELETE SET NULL</w:t>
+        <w:t xml:space="preserve">ON DELETE CASCADE</w:t>
         <w:tab/>
         <w:tab/>
         <w:t xml:space="preserve">ON UPDATE CASCADE,</w:t>
@@ -2155,7 +2155,7 @@
           <w:szCs w:val="24"/>
           <w:rtl w:val="0"/>
         </w:rPr>
-        <w:t xml:space="preserve">ON DELETE SET NULL</w:t>
+        <w:t xml:space="preserve">ON DELETE CASCADE</w:t>
         <w:tab/>
         <w:tab/>
         <w:t xml:space="preserve">ON UPDATE CASCADE);</w:t>
@@ -2372,6 +2372,819 @@
         <w:tab/>
         <w:tab/>
         <w:tab/>
+        <w:t xml:space="preserve">ON DELETE CASCADE</w:t>
+        <w:tab/>
+        <w:tab/>
+        <w:t xml:space="preserve">ON UPDATE CASCADE);</w:t>
+      </w:r>
+    </w:p>
+    <w:p>
+      <w:pPr>
+        <w:ind w:left="0" w:firstLine="0"/>
+        <w:jc w:val="left"/>
+        <w:rPr>
+          <w:sz w:val="24"/>
+          <w:szCs w:val="24"/>
+        </w:rPr>
+      </w:pPr>
+      <w:r>
+        <w:rPr>
+          <w:rtl w:val="0"/>
+        </w:rPr>
+      </w:r>
+    </w:p>
+    <w:p>
+      <w:pPr>
+        <w:ind w:left="0" w:firstLine="0"/>
+        <w:jc w:val="left"/>
+        <w:rPr>
+          <w:sz w:val="24"/>
+          <w:szCs w:val="24"/>
+        </w:rPr>
+      </w:pPr>
+      <w:r>
+        <w:rPr>
+          <w:rtl w:val="0"/>
+        </w:rPr>
+      </w:r>
+    </w:p>
+    <w:p>
+      <w:pPr>
+        <w:ind w:left="0" w:firstLine="0"/>
+        <w:jc w:val="left"/>
+        <w:rPr>
+          <w:sz w:val="24"/>
+          <w:szCs w:val="24"/>
+        </w:rPr>
+      </w:pPr>
+      <w:r>
+        <w:rPr>
+          <w:sz w:val="24"/>
+          <w:szCs w:val="24"/>
+          <w:rtl w:val="0"/>
+        </w:rPr>
+        <w:t xml:space="preserve">CREATE TABLE ALBUM_GENRE</w:t>
+      </w:r>
+    </w:p>
+    <w:p>
+      <w:pPr>
+        <w:ind w:left="0" w:firstLine="0"/>
+        <w:jc w:val="left"/>
+        <w:rPr>
+          <w:sz w:val="24"/>
+          <w:szCs w:val="24"/>
+        </w:rPr>
+      </w:pPr>
+      <w:r>
+        <w:rPr>
+          <w:sz w:val="24"/>
+          <w:szCs w:val="24"/>
+          <w:rtl w:val="0"/>
+        </w:rPr>
+        <w:tab/>
+        <w:t xml:space="preserve">(Album_ID</w:t>
+        <w:tab/>
+        <w:tab/>
+        <w:t xml:space="preserve">INT</w:t>
+        <w:tab/>
+        <w:tab/>
+        <w:tab/>
+        <w:tab/>
+        <w:t xml:space="preserve">NOT NULL,</w:t>
+      </w:r>
+    </w:p>
+    <w:p>
+      <w:pPr>
+        <w:ind w:left="0" w:firstLine="0"/>
+        <w:jc w:val="left"/>
+        <w:rPr>
+          <w:sz w:val="24"/>
+          <w:szCs w:val="24"/>
+        </w:rPr>
+      </w:pPr>
+      <w:r>
+        <w:rPr>
+          <w:sz w:val="24"/>
+          <w:szCs w:val="24"/>
+          <w:rtl w:val="0"/>
+        </w:rPr>
+        <w:tab/>
+        <w:t xml:space="preserve"> Genre</w:t>
+        <w:tab/>
+        <w:tab/>
+        <w:t xml:space="preserve">VARCHAR(50)</w:t>
+        <w:tab/>
+        <w:tab/>
+        <w:t xml:space="preserve">NOT NULL,</w:t>
+      </w:r>
+    </w:p>
+    <w:p>
+      <w:pPr>
+        <w:ind w:left="0" w:firstLine="0"/>
+        <w:jc w:val="left"/>
+        <w:rPr>
+          <w:sz w:val="24"/>
+          <w:szCs w:val="24"/>
+        </w:rPr>
+      </w:pPr>
+      <w:r>
+        <w:rPr>
+          <w:sz w:val="24"/>
+          <w:szCs w:val="24"/>
+          <w:rtl w:val="0"/>
+        </w:rPr>
+        <w:tab/>
+        <w:t xml:space="preserve">PRIMARY KEY (Album_ID, Genre)</w:t>
+      </w:r>
+    </w:p>
+    <w:p>
+      <w:pPr>
+        <w:ind w:left="0" w:firstLine="0"/>
+        <w:jc w:val="left"/>
+        <w:rPr>
+          <w:sz w:val="24"/>
+          <w:szCs w:val="24"/>
+        </w:rPr>
+      </w:pPr>
+      <w:r>
+        <w:rPr>
+          <w:sz w:val="24"/>
+          <w:szCs w:val="24"/>
+          <w:rtl w:val="0"/>
+        </w:rPr>
+        <w:tab/>
+        <w:t xml:space="preserve">FOREIGN KEY (Album_ID) REFERENCES ALBUM(Album_ID)</w:t>
+      </w:r>
+    </w:p>
+    <w:p>
+      <w:pPr>
+        <w:ind w:left="0" w:firstLine="0"/>
+        <w:jc w:val="left"/>
+        <w:rPr>
+          <w:sz w:val="24"/>
+          <w:szCs w:val="24"/>
+        </w:rPr>
+      </w:pPr>
+      <w:r>
+        <w:rPr>
+          <w:sz w:val="24"/>
+          <w:szCs w:val="24"/>
+          <w:rtl w:val="0"/>
+        </w:rPr>
+        <w:tab/>
+        <w:tab/>
+        <w:tab/>
+        <w:t xml:space="preserve">ON DELETE CASCADE</w:t>
+        <w:tab/>
+        <w:tab/>
+        <w:t xml:space="preserve">ON UPDATE CASCADE);</w:t>
+      </w:r>
+    </w:p>
+    <w:p>
+      <w:pPr>
+        <w:ind w:left="0" w:firstLine="0"/>
+        <w:jc w:val="left"/>
+        <w:rPr>
+          <w:sz w:val="24"/>
+          <w:szCs w:val="24"/>
+        </w:rPr>
+      </w:pPr>
+      <w:r>
+        <w:rPr>
+          <w:rtl w:val="0"/>
+        </w:rPr>
+      </w:r>
+    </w:p>
+    <w:p>
+      <w:pPr>
+        <w:ind w:left="0" w:firstLine="0"/>
+        <w:jc w:val="left"/>
+        <w:rPr>
+          <w:sz w:val="24"/>
+          <w:szCs w:val="24"/>
+        </w:rPr>
+      </w:pPr>
+      <w:r>
+        <w:rPr>
+          <w:rtl w:val="0"/>
+        </w:rPr>
+      </w:r>
+    </w:p>
+    <w:p>
+      <w:pPr>
+        <w:ind w:left="0" w:firstLine="0"/>
+        <w:jc w:val="left"/>
+        <w:rPr>
+          <w:sz w:val="24"/>
+          <w:szCs w:val="24"/>
+        </w:rPr>
+      </w:pPr>
+      <w:r>
+        <w:rPr>
+          <w:sz w:val="24"/>
+          <w:szCs w:val="24"/>
+          <w:rtl w:val="0"/>
+        </w:rPr>
+        <w:t xml:space="preserve">CREATE TABLE ARTIST</w:t>
+      </w:r>
+    </w:p>
+    <w:p>
+      <w:pPr>
+        <w:ind w:left="0" w:firstLine="0"/>
+        <w:jc w:val="left"/>
+        <w:rPr>
+          <w:sz w:val="24"/>
+          <w:szCs w:val="24"/>
+        </w:rPr>
+      </w:pPr>
+      <w:r>
+        <w:rPr>
+          <w:sz w:val="24"/>
+          <w:szCs w:val="24"/>
+          <w:rtl w:val="0"/>
+        </w:rPr>
+        <w:tab/>
+        <w:t xml:space="preserve">(Artist_ID</w:t>
+        <w:tab/>
+        <w:tab/>
+        <w:t xml:space="preserve">INT</w:t>
+        <w:tab/>
+        <w:tab/>
+        <w:tab/>
+        <w:tab/>
+        <w:t xml:space="preserve">NOT NULL,</w:t>
+      </w:r>
+    </w:p>
+    <w:p>
+      <w:pPr>
+        <w:ind w:left="0" w:firstLine="0"/>
+        <w:jc w:val="left"/>
+        <w:rPr>
+          <w:sz w:val="24"/>
+          <w:szCs w:val="24"/>
+        </w:rPr>
+      </w:pPr>
+      <w:r>
+        <w:rPr>
+          <w:sz w:val="24"/>
+          <w:szCs w:val="24"/>
+          <w:rtl w:val="0"/>
+        </w:rPr>
+        <w:tab/>
+        <w:t xml:space="preserve"> Name</w:t>
+        <w:tab/>
+        <w:tab/>
+        <w:tab/>
+        <w:t xml:space="preserve">VARCHAR(MAX)</w:t>
+        <w:tab/>
+        <w:tab/>
+        <w:t xml:space="preserve">NOT NULL,</w:t>
+      </w:r>
+    </w:p>
+    <w:p>
+      <w:pPr>
+        <w:ind w:left="0" w:firstLine="0"/>
+        <w:jc w:val="left"/>
+        <w:rPr>
+          <w:sz w:val="24"/>
+          <w:szCs w:val="24"/>
+        </w:rPr>
+      </w:pPr>
+      <w:r>
+        <w:rPr>
+          <w:sz w:val="24"/>
+          <w:szCs w:val="24"/>
+          <w:rtl w:val="0"/>
+        </w:rPr>
+        <w:tab/>
+        <w:t xml:space="preserve"> Age</w:t>
+        <w:tab/>
+        <w:tab/>
+        <w:tab/>
+        <w:t xml:space="preserve">INT,</w:t>
+        <w:tab/>
+        <w:tab/>
+        <w:tab/>
+        <w:tab/>
+      </w:r>
+    </w:p>
+    <w:p>
+      <w:pPr>
+        <w:ind w:left="0" w:firstLine="0"/>
+        <w:jc w:val="left"/>
+        <w:rPr>
+          <w:sz w:val="24"/>
+          <w:szCs w:val="24"/>
+        </w:rPr>
+      </w:pPr>
+      <w:r>
+        <w:rPr>
+          <w:sz w:val="24"/>
+          <w:szCs w:val="24"/>
+          <w:rtl w:val="0"/>
+        </w:rPr>
+        <w:tab/>
+        <w:t xml:space="preserve">CHECK (Age &gt; 0 AND Age &lt;= 120),</w:t>
+      </w:r>
+    </w:p>
+    <w:p>
+      <w:pPr>
+        <w:ind w:left="0" w:firstLine="0"/>
+        <w:jc w:val="left"/>
+        <w:rPr>
+          <w:sz w:val="24"/>
+          <w:szCs w:val="24"/>
+        </w:rPr>
+      </w:pPr>
+      <w:r>
+        <w:rPr>
+          <w:sz w:val="24"/>
+          <w:szCs w:val="24"/>
+          <w:rtl w:val="0"/>
+        </w:rPr>
+        <w:tab/>
+        <w:t xml:space="preserve">Gender</w:t>
+        <w:tab/>
+        <w:tab/>
+        <w:t xml:space="preserve">VARCHAR(15),</w:t>
+      </w:r>
+    </w:p>
+    <w:p>
+      <w:pPr>
+        <w:ind w:left="0" w:firstLine="0"/>
+        <w:jc w:val="left"/>
+        <w:rPr>
+          <w:sz w:val="24"/>
+          <w:szCs w:val="24"/>
+        </w:rPr>
+      </w:pPr>
+      <w:r>
+        <w:rPr>
+          <w:sz w:val="24"/>
+          <w:szCs w:val="24"/>
+          <w:rtl w:val="0"/>
+        </w:rPr>
+        <w:tab/>
+        <w:t xml:space="preserve">Bio</w:t>
+        <w:tab/>
+        <w:tab/>
+        <w:tab/>
+        <w:t xml:space="preserve">VARCHAR(MAX),</w:t>
+      </w:r>
+    </w:p>
+    <w:p>
+      <w:pPr>
+        <w:ind w:left="0" w:firstLine="0"/>
+        <w:jc w:val="left"/>
+        <w:rPr>
+          <w:sz w:val="24"/>
+          <w:szCs w:val="24"/>
+        </w:rPr>
+      </w:pPr>
+      <w:r>
+        <w:rPr>
+          <w:sz w:val="24"/>
+          <w:szCs w:val="24"/>
+          <w:rtl w:val="0"/>
+        </w:rPr>
+        <w:tab/>
+        <w:t xml:space="preserve">PRIMARY KEY (Artist_ID));</w:t>
+      </w:r>
+    </w:p>
+    <w:p>
+      <w:pPr>
+        <w:ind w:left="0" w:firstLine="0"/>
+        <w:jc w:val="left"/>
+        <w:rPr>
+          <w:sz w:val="24"/>
+          <w:szCs w:val="24"/>
+        </w:rPr>
+      </w:pPr>
+      <w:r>
+        <w:rPr>
+          <w:rtl w:val="0"/>
+        </w:rPr>
+      </w:r>
+    </w:p>
+    <w:p>
+      <w:pPr>
+        <w:ind w:left="0" w:firstLine="0"/>
+        <w:jc w:val="left"/>
+        <w:rPr>
+          <w:sz w:val="24"/>
+          <w:szCs w:val="24"/>
+        </w:rPr>
+      </w:pPr>
+      <w:r>
+        <w:rPr>
+          <w:rtl w:val="0"/>
+        </w:rPr>
+      </w:r>
+    </w:p>
+    <w:p>
+      <w:pPr>
+        <w:ind w:left="0" w:firstLine="0"/>
+        <w:jc w:val="left"/>
+        <w:rPr>
+          <w:sz w:val="24"/>
+          <w:szCs w:val="24"/>
+        </w:rPr>
+      </w:pPr>
+      <w:r>
+        <w:rPr>
+          <w:sz w:val="24"/>
+          <w:szCs w:val="24"/>
+          <w:rtl w:val="0"/>
+        </w:rPr>
+        <w:t xml:space="preserve">CREATE TABLE ARTIST_GENRE</w:t>
+      </w:r>
+    </w:p>
+    <w:p>
+      <w:pPr>
+        <w:ind w:left="0" w:firstLine="0"/>
+        <w:jc w:val="left"/>
+        <w:rPr>
+          <w:sz w:val="24"/>
+          <w:szCs w:val="24"/>
+        </w:rPr>
+      </w:pPr>
+      <w:r>
+        <w:rPr>
+          <w:sz w:val="24"/>
+          <w:szCs w:val="24"/>
+          <w:rtl w:val="0"/>
+        </w:rPr>
+        <w:tab/>
+        <w:t xml:space="preserve">(Artist_ID</w:t>
+        <w:tab/>
+        <w:tab/>
+        <w:t xml:space="preserve">INT</w:t>
+        <w:tab/>
+        <w:tab/>
+        <w:tab/>
+        <w:tab/>
+        <w:t xml:space="preserve">NOT NULL,</w:t>
+      </w:r>
+    </w:p>
+    <w:p>
+      <w:pPr>
+        <w:ind w:left="0" w:firstLine="0"/>
+        <w:jc w:val="left"/>
+        <w:rPr>
+          <w:sz w:val="24"/>
+          <w:szCs w:val="24"/>
+        </w:rPr>
+      </w:pPr>
+      <w:r>
+        <w:rPr>
+          <w:sz w:val="24"/>
+          <w:szCs w:val="24"/>
+          <w:rtl w:val="0"/>
+        </w:rPr>
+        <w:tab/>
+        <w:t xml:space="preserve">Genre</w:t>
+        <w:tab/>
+        <w:tab/>
+        <w:tab/>
+        <w:t xml:space="preserve">VARCHAR(50)</w:t>
+        <w:tab/>
+        <w:tab/>
+        <w:t xml:space="preserve">NOT NULL,</w:t>
+      </w:r>
+    </w:p>
+    <w:p>
+      <w:pPr>
+        <w:ind w:left="0" w:firstLine="0"/>
+        <w:jc w:val="left"/>
+        <w:rPr>
+          <w:sz w:val="24"/>
+          <w:szCs w:val="24"/>
+        </w:rPr>
+      </w:pPr>
+      <w:r>
+        <w:rPr>
+          <w:sz w:val="24"/>
+          <w:szCs w:val="24"/>
+          <w:rtl w:val="0"/>
+        </w:rPr>
+        <w:tab/>
+        <w:t xml:space="preserve">PRIMARY KEY (Album_ID, Genre),</w:t>
+      </w:r>
+    </w:p>
+    <w:p>
+      <w:pPr>
+        <w:ind w:left="0" w:firstLine="0"/>
+        <w:jc w:val="left"/>
+        <w:rPr>
+          <w:sz w:val="24"/>
+          <w:szCs w:val="24"/>
+        </w:rPr>
+      </w:pPr>
+      <w:r>
+        <w:rPr>
+          <w:sz w:val="24"/>
+          <w:szCs w:val="24"/>
+          <w:rtl w:val="0"/>
+        </w:rPr>
+        <w:tab/>
+        <w:t xml:space="preserve">FOREIGN KEY (Album_ID) REFERENCES ALBUM (Album_ID)</w:t>
+      </w:r>
+    </w:p>
+    <w:p>
+      <w:pPr>
+        <w:ind w:left="0" w:firstLine="0"/>
+        <w:jc w:val="left"/>
+        <w:rPr>
+          <w:sz w:val="24"/>
+          <w:szCs w:val="24"/>
+        </w:rPr>
+      </w:pPr>
+      <w:r>
+        <w:rPr>
+          <w:sz w:val="24"/>
+          <w:szCs w:val="24"/>
+          <w:rtl w:val="0"/>
+        </w:rPr>
+        <w:tab/>
+        <w:tab/>
+        <w:tab/>
+        <w:t xml:space="preserve">ON DELETE CASCADE</w:t>
+        <w:tab/>
+        <w:tab/>
+        <w:t xml:space="preserve">ON UPDATE CASCADE);</w:t>
+      </w:r>
+    </w:p>
+    <w:p>
+      <w:pPr>
+        <w:ind w:left="0" w:firstLine="0"/>
+        <w:jc w:val="left"/>
+        <w:rPr>
+          <w:sz w:val="24"/>
+          <w:szCs w:val="24"/>
+        </w:rPr>
+      </w:pPr>
+      <w:r>
+        <w:rPr>
+          <w:rtl w:val="0"/>
+        </w:rPr>
+      </w:r>
+    </w:p>
+    <w:p>
+      <w:pPr>
+        <w:ind w:left="0" w:firstLine="0"/>
+        <w:jc w:val="left"/>
+        <w:rPr>
+          <w:sz w:val="24"/>
+          <w:szCs w:val="24"/>
+        </w:rPr>
+      </w:pPr>
+      <w:r>
+        <w:rPr>
+          <w:rtl w:val="0"/>
+        </w:rPr>
+      </w:r>
+    </w:p>
+    <w:p>
+      <w:pPr>
+        <w:ind w:left="0" w:firstLine="0"/>
+        <w:jc w:val="left"/>
+        <w:rPr>
+          <w:sz w:val="24"/>
+          <w:szCs w:val="24"/>
+        </w:rPr>
+      </w:pPr>
+      <w:r>
+        <w:rPr>
+          <w:sz w:val="24"/>
+          <w:szCs w:val="24"/>
+          <w:rtl w:val="0"/>
+        </w:rPr>
+        <w:t xml:space="preserve">CREATE TABLE SONG</w:t>
+      </w:r>
+    </w:p>
+    <w:p>
+      <w:pPr>
+        <w:ind w:left="0" w:firstLine="0"/>
+        <w:jc w:val="left"/>
+        <w:rPr>
+          <w:sz w:val="24"/>
+          <w:szCs w:val="24"/>
+        </w:rPr>
+      </w:pPr>
+      <w:r>
+        <w:rPr>
+          <w:sz w:val="24"/>
+          <w:szCs w:val="24"/>
+          <w:rtl w:val="0"/>
+        </w:rPr>
+        <w:tab/>
+        <w:t xml:space="preserve">(Song_ID</w:t>
+        <w:tab/>
+        <w:tab/>
+        <w:t xml:space="preserve">INT</w:t>
+        <w:tab/>
+        <w:tab/>
+        <w:tab/>
+        <w:tab/>
+        <w:t xml:space="preserve">NOT NULL,</w:t>
+      </w:r>
+    </w:p>
+    <w:p>
+      <w:pPr>
+        <w:ind w:firstLine="720"/>
+        <w:rPr>
+          <w:sz w:val="24"/>
+          <w:szCs w:val="24"/>
+        </w:rPr>
+      </w:pPr>
+      <w:r>
+        <w:rPr>
+          <w:sz w:val="24"/>
+          <w:szCs w:val="24"/>
+          <w:rtl w:val="0"/>
+        </w:rPr>
+        <w:t xml:space="preserve"> Artist_ID</w:t>
+        <w:tab/>
+        <w:tab/>
+        <w:t xml:space="preserve">INT</w:t>
+        <w:tab/>
+        <w:tab/>
+        <w:tab/>
+        <w:tab/>
+        <w:t xml:space="preserve">NOT NULL,</w:t>
+      </w:r>
+    </w:p>
+    <w:p>
+      <w:pPr>
+        <w:ind w:left="0" w:firstLine="0"/>
+        <w:jc w:val="left"/>
+        <w:rPr>
+          <w:sz w:val="24"/>
+          <w:szCs w:val="24"/>
+        </w:rPr>
+      </w:pPr>
+      <w:r>
+        <w:rPr>
+          <w:sz w:val="24"/>
+          <w:szCs w:val="24"/>
+          <w:rtl w:val="0"/>
+        </w:rPr>
+        <w:tab/>
+        <w:t xml:space="preserve"> Name</w:t>
+        <w:tab/>
+        <w:tab/>
+        <w:tab/>
+        <w:t xml:space="preserve">VARCHAR(MAX)</w:t>
+        <w:tab/>
+        <w:tab/>
+        <w:t xml:space="preserve">NOT NULL,</w:t>
+      </w:r>
+    </w:p>
+    <w:p>
+      <w:pPr>
+        <w:ind w:left="0" w:firstLine="0"/>
+        <w:jc w:val="left"/>
+        <w:rPr>
+          <w:sz w:val="24"/>
+          <w:szCs w:val="24"/>
+        </w:rPr>
+      </w:pPr>
+      <w:r>
+        <w:rPr>
+          <w:sz w:val="24"/>
+          <w:szCs w:val="24"/>
+          <w:rtl w:val="0"/>
+        </w:rPr>
+        <w:tab/>
+        <w:t xml:space="preserve"> Album_ID</w:t>
+        <w:tab/>
+        <w:tab/>
+        <w:t xml:space="preserve">INT,</w:t>
+      </w:r>
+    </w:p>
+    <w:p>
+      <w:pPr>
+        <w:ind w:left="0" w:firstLine="0"/>
+        <w:jc w:val="left"/>
+        <w:rPr>
+          <w:sz w:val="24"/>
+          <w:szCs w:val="24"/>
+        </w:rPr>
+      </w:pPr>
+      <w:r>
+        <w:rPr>
+          <w:sz w:val="24"/>
+          <w:szCs w:val="24"/>
+          <w:rtl w:val="0"/>
+        </w:rPr>
+        <w:tab/>
+        <w:t xml:space="preserve"> Date_Released</w:t>
+        <w:tab/>
+        <w:t xml:space="preserve">DATE</w:t>
+        <w:tab/>
+        <w:tab/>
+        <w:tab/>
+        <w:tab/>
+        <w:t xml:space="preserve">NOT NULL,</w:t>
+      </w:r>
+    </w:p>
+    <w:p>
+      <w:pPr>
+        <w:ind w:left="0" w:firstLine="0"/>
+        <w:jc w:val="left"/>
+        <w:rPr>
+          <w:sz w:val="24"/>
+          <w:szCs w:val="24"/>
+        </w:rPr>
+      </w:pPr>
+      <w:r>
+        <w:rPr>
+          <w:sz w:val="24"/>
+          <w:szCs w:val="24"/>
+          <w:rtl w:val="0"/>
+        </w:rPr>
+        <w:tab/>
+        <w:t xml:space="preserve">PRIMARY KEY (Song_ID, Artist_ID),</w:t>
+      </w:r>
+    </w:p>
+    <w:p>
+      <w:pPr>
+        <w:ind w:left="0" w:firstLine="0"/>
+        <w:jc w:val="left"/>
+        <w:rPr>
+          <w:sz w:val="24"/>
+          <w:szCs w:val="24"/>
+        </w:rPr>
+      </w:pPr>
+      <w:r>
+        <w:rPr>
+          <w:sz w:val="24"/>
+          <w:szCs w:val="24"/>
+          <w:rtl w:val="0"/>
+        </w:rPr>
+        <w:tab/>
+        <w:t xml:space="preserve">FOREIGN KEY (Artist_ID) REFERENCES ARTIST(Artist_ID)</w:t>
+      </w:r>
+    </w:p>
+    <w:p>
+      <w:pPr>
+        <w:ind w:left="0" w:firstLine="0"/>
+        <w:jc w:val="left"/>
+        <w:rPr>
+          <w:sz w:val="24"/>
+          <w:szCs w:val="24"/>
+        </w:rPr>
+      </w:pPr>
+      <w:r>
+        <w:rPr>
+          <w:sz w:val="24"/>
+          <w:szCs w:val="24"/>
+          <w:rtl w:val="0"/>
+        </w:rPr>
+        <w:tab/>
+        <w:tab/>
+        <w:tab/>
+        <w:t xml:space="preserve">ON DELETE CASCADE</w:t>
+        <w:tab/>
+        <w:tab/>
+        <w:t xml:space="preserve">ON UPDATE CASCADE,</w:t>
+      </w:r>
+    </w:p>
+    <w:p>
+      <w:pPr>
+        <w:ind w:left="0" w:firstLine="0"/>
+        <w:jc w:val="left"/>
+        <w:rPr>
+          <w:sz w:val="24"/>
+          <w:szCs w:val="24"/>
+        </w:rPr>
+      </w:pPr>
+      <w:r>
+        <w:rPr>
+          <w:sz w:val="24"/>
+          <w:szCs w:val="24"/>
+          <w:rtl w:val="0"/>
+        </w:rPr>
+        <w:tab/>
+        <w:t xml:space="preserve">FOREIGN KEY (Album_ID) REFERENCES ALBUM(Album_ID)</w:t>
+      </w:r>
+    </w:p>
+    <w:p>
+      <w:pPr>
+        <w:rPr>
+          <w:sz w:val="24"/>
+          <w:szCs w:val="24"/>
+        </w:rPr>
+      </w:pPr>
+      <w:r>
+        <w:rPr>
+          <w:sz w:val="24"/>
+          <w:szCs w:val="24"/>
+          <w:rtl w:val="0"/>
+        </w:rPr>
+        <w:tab/>
+        <w:tab/>
+        <w:tab/>
         <w:t xml:space="preserve">ON DELETE SET NULL</w:t>
         <w:tab/>
         <w:tab/>
@@ -2380,69 +3193,61 @@
     </w:p>
     <w:p>
       <w:pPr>
-        <w:ind w:left="0" w:firstLine="0"/>
-        <w:jc w:val="left"/>
-        <w:rPr>
-          <w:sz w:val="24"/>
-          <w:szCs w:val="24"/>
-        </w:rPr>
-      </w:pPr>
-      <w:r>
-        <w:rPr>
-          <w:rtl w:val="0"/>
-        </w:rPr>
-      </w:r>
-    </w:p>
-    <w:p>
-      <w:pPr>
-        <w:ind w:left="0" w:firstLine="0"/>
-        <w:jc w:val="left"/>
-        <w:rPr>
-          <w:sz w:val="24"/>
-          <w:szCs w:val="24"/>
-        </w:rPr>
-      </w:pPr>
-      <w:r>
-        <w:rPr>
-          <w:rtl w:val="0"/>
-        </w:rPr>
-      </w:r>
-    </w:p>
-    <w:p>
-      <w:pPr>
-        <w:ind w:left="0" w:firstLine="0"/>
-        <w:jc w:val="left"/>
-        <w:rPr>
-          <w:sz w:val="24"/>
-          <w:szCs w:val="24"/>
-        </w:rPr>
-      </w:pPr>
-      <w:r>
-        <w:rPr>
-          <w:sz w:val="24"/>
-          <w:szCs w:val="24"/>
-          <w:rtl w:val="0"/>
-        </w:rPr>
-        <w:t xml:space="preserve">CREATE TABLE ALBUM_GENRE</w:t>
-      </w:r>
-    </w:p>
-    <w:p>
-      <w:pPr>
-        <w:ind w:left="0" w:firstLine="0"/>
-        <w:jc w:val="left"/>
-        <w:rPr>
-          <w:sz w:val="24"/>
-          <w:szCs w:val="24"/>
-        </w:rPr>
-      </w:pPr>
-      <w:r>
-        <w:rPr>
-          <w:sz w:val="24"/>
-          <w:szCs w:val="24"/>
-          <w:rtl w:val="0"/>
-        </w:rPr>
-        <w:tab/>
-        <w:t xml:space="preserve">(Album_ID</w:t>
+        <w:rPr>
+          <w:sz w:val="24"/>
+          <w:szCs w:val="24"/>
+        </w:rPr>
+      </w:pPr>
+      <w:r>
+        <w:rPr>
+          <w:rtl w:val="0"/>
+        </w:rPr>
+      </w:r>
+    </w:p>
+    <w:p>
+      <w:pPr>
+        <w:rPr>
+          <w:sz w:val="24"/>
+          <w:szCs w:val="24"/>
+        </w:rPr>
+      </w:pPr>
+      <w:r>
+        <w:rPr>
+          <w:rtl w:val="0"/>
+        </w:rPr>
+      </w:r>
+    </w:p>
+    <w:p>
+      <w:pPr>
+        <w:rPr>
+          <w:sz w:val="24"/>
+          <w:szCs w:val="24"/>
+        </w:rPr>
+      </w:pPr>
+      <w:r>
+        <w:rPr>
+          <w:sz w:val="24"/>
+          <w:szCs w:val="24"/>
+          <w:rtl w:val="0"/>
+        </w:rPr>
+        <w:t xml:space="preserve">CREATE TABLE SONG_GENRE</w:t>
+      </w:r>
+    </w:p>
+    <w:p>
+      <w:pPr>
+        <w:rPr>
+          <w:sz w:val="24"/>
+          <w:szCs w:val="24"/>
+        </w:rPr>
+      </w:pPr>
+      <w:r>
+        <w:rPr>
+          <w:sz w:val="24"/>
+          <w:szCs w:val="24"/>
+          <w:rtl w:val="0"/>
+        </w:rPr>
+        <w:tab/>
+        <w:t xml:space="preserve">(Song_ID</w:t>
         <w:tab/>
         <w:tab/>
         <w:t xml:space="preserve">INT</w:t>
@@ -2455,8 +3260,6 @@
     </w:p>
     <w:p>
       <w:pPr>
-        <w:ind w:left="0" w:firstLine="0"/>
-        <w:jc w:val="left"/>
         <w:rPr>
           <w:sz w:val="24"/>
           <w:szCs w:val="24"/>
@@ -2480,61 +3283,971 @@
     </w:p>
     <w:p>
       <w:pPr>
-        <w:ind w:left="0" w:firstLine="0"/>
-        <w:jc w:val="left"/>
-        <w:rPr>
-          <w:sz w:val="24"/>
-          <w:szCs w:val="24"/>
-        </w:rPr>
-      </w:pPr>
-      <w:r>
-        <w:rPr>
-          <w:sz w:val="24"/>
-          <w:szCs w:val="24"/>
-          <w:rtl w:val="0"/>
-        </w:rPr>
-        <w:tab/>
-        <w:t xml:space="preserve">PRIMARY KEY (Album_ID, Genre)</w:t>
-      </w:r>
-    </w:p>
-    <w:p>
-      <w:pPr>
-        <w:ind w:left="0" w:firstLine="0"/>
-        <w:jc w:val="left"/>
-        <w:rPr>
-          <w:sz w:val="24"/>
-          <w:szCs w:val="24"/>
-        </w:rPr>
-      </w:pPr>
-      <w:r>
-        <w:rPr>
-          <w:sz w:val="24"/>
-          <w:szCs w:val="24"/>
-          <w:rtl w:val="0"/>
-        </w:rPr>
-        <w:tab/>
+        <w:rPr>
+          <w:sz w:val="24"/>
+          <w:szCs w:val="24"/>
+        </w:rPr>
+      </w:pPr>
+      <w:r>
+        <w:rPr>
+          <w:sz w:val="24"/>
+          <w:szCs w:val="24"/>
+          <w:rtl w:val="0"/>
+        </w:rPr>
+        <w:tab/>
+        <w:t xml:space="preserve">PRIMARY KEY (Song_ID, Genre),</w:t>
+      </w:r>
+    </w:p>
+    <w:p>
+      <w:pPr>
+        <w:rPr>
+          <w:sz w:val="24"/>
+          <w:szCs w:val="24"/>
+        </w:rPr>
+      </w:pPr>
+      <w:r>
+        <w:rPr>
+          <w:sz w:val="24"/>
+          <w:szCs w:val="24"/>
+          <w:rtl w:val="0"/>
+        </w:rPr>
+        <w:tab/>
+        <w:t xml:space="preserve">FOREIGN KEY (Song_ID) REFERENCES SONG(Song_ID)</w:t>
+      </w:r>
+    </w:p>
+    <w:p>
+      <w:pPr>
+        <w:rPr>
+          <w:sz w:val="24"/>
+          <w:szCs w:val="24"/>
+        </w:rPr>
+      </w:pPr>
+      <w:r>
+        <w:rPr>
+          <w:sz w:val="24"/>
+          <w:szCs w:val="24"/>
+          <w:rtl w:val="0"/>
+        </w:rPr>
+        <w:tab/>
+        <w:tab/>
+        <w:tab/>
+        <w:t xml:space="preserve">ON DELETE CASCADE</w:t>
+        <w:tab/>
+        <w:tab/>
+        <w:t xml:space="preserve">ON UPDATE CASCADE);</w:t>
+      </w:r>
+    </w:p>
+    <w:p>
+      <w:pPr>
+        <w:rPr>
+          <w:sz w:val="24"/>
+          <w:szCs w:val="24"/>
+        </w:rPr>
+      </w:pPr>
+      <w:r>
+        <w:rPr>
+          <w:rtl w:val="0"/>
+        </w:rPr>
+      </w:r>
+    </w:p>
+    <w:p>
+      <w:pPr>
+        <w:rPr>
+          <w:sz w:val="24"/>
+          <w:szCs w:val="24"/>
+        </w:rPr>
+      </w:pPr>
+      <w:r>
+        <w:rPr>
+          <w:rtl w:val="0"/>
+        </w:rPr>
+      </w:r>
+    </w:p>
+    <w:p>
+      <w:pPr>
+        <w:rPr>
+          <w:sz w:val="24"/>
+          <w:szCs w:val="24"/>
+        </w:rPr>
+      </w:pPr>
+      <w:r>
+        <w:rPr>
+          <w:sz w:val="24"/>
+          <w:szCs w:val="24"/>
+          <w:rtl w:val="0"/>
+        </w:rPr>
+        <w:t xml:space="preserve">CREATE TABLE PRODUCER</w:t>
+      </w:r>
+    </w:p>
+    <w:p>
+      <w:pPr>
+        <w:rPr>
+          <w:sz w:val="24"/>
+          <w:szCs w:val="24"/>
+        </w:rPr>
+      </w:pPr>
+      <w:r>
+        <w:rPr>
+          <w:sz w:val="24"/>
+          <w:szCs w:val="24"/>
+          <w:rtl w:val="0"/>
+        </w:rPr>
+        <w:tab/>
+        <w:t xml:space="preserve">(Producer_ID</w:t>
+        <w:tab/>
+        <w:tab/>
+        <w:t xml:space="preserve">INT</w:t>
+        <w:tab/>
+        <w:tab/>
+        <w:tab/>
+        <w:tab/>
+        <w:t xml:space="preserve">NOT NULL,</w:t>
+      </w:r>
+    </w:p>
+    <w:p>
+      <w:pPr>
+        <w:rPr>
+          <w:sz w:val="24"/>
+          <w:szCs w:val="24"/>
+        </w:rPr>
+      </w:pPr>
+      <w:r>
+        <w:rPr>
+          <w:sz w:val="24"/>
+          <w:szCs w:val="24"/>
+          <w:rtl w:val="0"/>
+        </w:rPr>
+        <w:tab/>
+        <w:t xml:space="preserve"> Name</w:t>
+        <w:tab/>
+        <w:tab/>
+        <w:tab/>
+        <w:t xml:space="preserve">VARCHAR(MAX)</w:t>
+        <w:tab/>
+        <w:tab/>
+        <w:t xml:space="preserve">NOT NULL,</w:t>
+      </w:r>
+    </w:p>
+    <w:p>
+      <w:pPr>
+        <w:rPr>
+          <w:sz w:val="24"/>
+          <w:szCs w:val="24"/>
+        </w:rPr>
+      </w:pPr>
+      <w:r>
+        <w:rPr>
+          <w:sz w:val="24"/>
+          <w:szCs w:val="24"/>
+          <w:rtl w:val="0"/>
+        </w:rPr>
+        <w:tab/>
+        <w:t xml:space="preserve"> Age</w:t>
+        <w:tab/>
+        <w:tab/>
+        <w:tab/>
+        <w:t xml:space="preserve">INT,</w:t>
+        <w:tab/>
+        <w:tab/>
+        <w:tab/>
+        <w:tab/>
+      </w:r>
+    </w:p>
+    <w:p>
+      <w:pPr>
+        <w:rPr>
+          <w:sz w:val="24"/>
+          <w:szCs w:val="24"/>
+        </w:rPr>
+      </w:pPr>
+      <w:r>
+        <w:rPr>
+          <w:sz w:val="24"/>
+          <w:szCs w:val="24"/>
+          <w:rtl w:val="0"/>
+        </w:rPr>
+        <w:tab/>
+        <w:t xml:space="preserve">CHECK (Age &gt; 0 AND Age &lt;= 120),</w:t>
+      </w:r>
+    </w:p>
+    <w:p>
+      <w:pPr>
+        <w:rPr>
+          <w:sz w:val="24"/>
+          <w:szCs w:val="24"/>
+        </w:rPr>
+      </w:pPr>
+      <w:r>
+        <w:rPr>
+          <w:sz w:val="24"/>
+          <w:szCs w:val="24"/>
+          <w:rtl w:val="0"/>
+        </w:rPr>
+        <w:tab/>
+        <w:t xml:space="preserve">Gender</w:t>
+        <w:tab/>
+        <w:tab/>
+        <w:t xml:space="preserve">VARCHAR(15),</w:t>
+      </w:r>
+    </w:p>
+    <w:p>
+      <w:pPr>
+        <w:rPr>
+          <w:sz w:val="24"/>
+          <w:szCs w:val="24"/>
+        </w:rPr>
+      </w:pPr>
+      <w:r>
+        <w:rPr>
+          <w:sz w:val="24"/>
+          <w:szCs w:val="24"/>
+          <w:rtl w:val="0"/>
+        </w:rPr>
+        <w:tab/>
+        <w:t xml:space="preserve">Bio</w:t>
+        <w:tab/>
+        <w:tab/>
+        <w:tab/>
+        <w:t xml:space="preserve">VARCHAR(MAX),</w:t>
+      </w:r>
+    </w:p>
+    <w:p>
+      <w:pPr>
+        <w:rPr>
+          <w:sz w:val="24"/>
+          <w:szCs w:val="24"/>
+        </w:rPr>
+      </w:pPr>
+      <w:r>
+        <w:rPr>
+          <w:sz w:val="24"/>
+          <w:szCs w:val="24"/>
+          <w:rtl w:val="0"/>
+        </w:rPr>
+        <w:tab/>
+        <w:t xml:space="preserve">PRIMARY KEY (Producer_ID));</w:t>
+      </w:r>
+    </w:p>
+    <w:p>
+      <w:pPr>
+        <w:rPr>
+          <w:sz w:val="24"/>
+          <w:szCs w:val="24"/>
+        </w:rPr>
+      </w:pPr>
+      <w:r>
+        <w:rPr>
+          <w:rtl w:val="0"/>
+        </w:rPr>
+      </w:r>
+    </w:p>
+    <w:p>
+      <w:pPr>
+        <w:rPr>
+          <w:sz w:val="24"/>
+          <w:szCs w:val="24"/>
+        </w:rPr>
+      </w:pPr>
+      <w:r>
+        <w:rPr>
+          <w:rtl w:val="0"/>
+        </w:rPr>
+      </w:r>
+    </w:p>
+    <w:p>
+      <w:pPr>
+        <w:rPr>
+          <w:sz w:val="24"/>
+          <w:szCs w:val="24"/>
+        </w:rPr>
+      </w:pPr>
+      <w:r>
+        <w:rPr>
+          <w:sz w:val="24"/>
+          <w:szCs w:val="24"/>
+          <w:rtl w:val="0"/>
+        </w:rPr>
+        <w:t xml:space="preserve">CREATE TABLE PRODUCER_GENRE</w:t>
+      </w:r>
+    </w:p>
+    <w:p>
+      <w:pPr>
+        <w:rPr>
+          <w:sz w:val="24"/>
+          <w:szCs w:val="24"/>
+        </w:rPr>
+      </w:pPr>
+      <w:r>
+        <w:rPr>
+          <w:sz w:val="24"/>
+          <w:szCs w:val="24"/>
+          <w:rtl w:val="0"/>
+        </w:rPr>
+        <w:tab/>
+        <w:t xml:space="preserve">(Producer_ID</w:t>
+        <w:tab/>
+        <w:tab/>
+        <w:t xml:space="preserve">INT</w:t>
+        <w:tab/>
+        <w:tab/>
+        <w:tab/>
+        <w:tab/>
+        <w:t xml:space="preserve">NOT NULL,</w:t>
+      </w:r>
+    </w:p>
+    <w:p>
+      <w:pPr>
+        <w:rPr>
+          <w:sz w:val="24"/>
+          <w:szCs w:val="24"/>
+        </w:rPr>
+      </w:pPr>
+      <w:r>
+        <w:rPr>
+          <w:sz w:val="24"/>
+          <w:szCs w:val="24"/>
+          <w:rtl w:val="0"/>
+        </w:rPr>
+        <w:tab/>
+        <w:t xml:space="preserve"> Genre</w:t>
+        <w:tab/>
+        <w:tab/>
+        <w:t xml:space="preserve">VARCHAR(50)</w:t>
+        <w:tab/>
+        <w:tab/>
+        <w:t xml:space="preserve">NOT NULL,</w:t>
+      </w:r>
+    </w:p>
+    <w:p>
+      <w:pPr>
+        <w:rPr>
+          <w:sz w:val="24"/>
+          <w:szCs w:val="24"/>
+        </w:rPr>
+      </w:pPr>
+      <w:r>
+        <w:rPr>
+          <w:sz w:val="24"/>
+          <w:szCs w:val="24"/>
+          <w:rtl w:val="0"/>
+        </w:rPr>
+        <w:tab/>
+        <w:t xml:space="preserve">PRIMARY KEY (Producer_ID, Genre),</w:t>
+      </w:r>
+    </w:p>
+    <w:p>
+      <w:pPr>
+        <w:rPr>
+          <w:sz w:val="24"/>
+          <w:szCs w:val="24"/>
+        </w:rPr>
+      </w:pPr>
+      <w:r>
+        <w:rPr>
+          <w:sz w:val="24"/>
+          <w:szCs w:val="24"/>
+          <w:rtl w:val="0"/>
+        </w:rPr>
+        <w:tab/>
+        <w:t xml:space="preserve">FOREIGN KEY (Producer_ID) REFERENCES PRODUCER(Producer_ID)</w:t>
+      </w:r>
+    </w:p>
+    <w:p>
+      <w:pPr>
+        <w:rPr>
+          <w:sz w:val="24"/>
+          <w:szCs w:val="24"/>
+        </w:rPr>
+      </w:pPr>
+      <w:r>
+        <w:rPr>
+          <w:sz w:val="24"/>
+          <w:szCs w:val="24"/>
+          <w:rtl w:val="0"/>
+        </w:rPr>
+        <w:tab/>
+        <w:tab/>
+        <w:tab/>
+        <w:t xml:space="preserve">ON DELETE CASCADE</w:t>
+        <w:tab/>
+        <w:tab/>
+        <w:t xml:space="preserve">ON UPDATE CASCADE);</w:t>
+      </w:r>
+    </w:p>
+    <w:p>
+      <w:pPr>
+        <w:rPr>
+          <w:sz w:val="24"/>
+          <w:szCs w:val="24"/>
+        </w:rPr>
+      </w:pPr>
+      <w:r>
+        <w:rPr>
+          <w:rtl w:val="0"/>
+        </w:rPr>
+      </w:r>
+    </w:p>
+    <w:p>
+      <w:pPr>
+        <w:rPr>
+          <w:sz w:val="24"/>
+          <w:szCs w:val="24"/>
+        </w:rPr>
+      </w:pPr>
+      <w:r>
+        <w:rPr>
+          <w:rtl w:val="0"/>
+        </w:rPr>
+      </w:r>
+    </w:p>
+    <w:p>
+      <w:pPr>
+        <w:rPr>
+          <w:sz w:val="24"/>
+          <w:szCs w:val="24"/>
+        </w:rPr>
+      </w:pPr>
+      <w:r>
+        <w:rPr>
+          <w:sz w:val="24"/>
+          <w:szCs w:val="24"/>
+          <w:rtl w:val="0"/>
+        </w:rPr>
+        <w:t xml:space="preserve">CREATE TABLE UPVOTES_DOWNVOTES_COMMENT</w:t>
+      </w:r>
+    </w:p>
+    <w:p>
+      <w:pPr>
+        <w:rPr>
+          <w:sz w:val="24"/>
+          <w:szCs w:val="24"/>
+        </w:rPr>
+      </w:pPr>
+      <w:r>
+        <w:rPr>
+          <w:sz w:val="24"/>
+          <w:szCs w:val="24"/>
+          <w:rtl w:val="0"/>
+        </w:rPr>
+        <w:tab/>
+        <w:t xml:space="preserve">(Username</w:t>
+        <w:tab/>
+        <w:tab/>
+        <w:t xml:space="preserve">VARCHAR(15)</w:t>
+        <w:tab/>
+        <w:tab/>
+        <w:t xml:space="preserve">NOT NULL,</w:t>
+      </w:r>
+    </w:p>
+    <w:p>
+      <w:pPr>
+        <w:rPr>
+          <w:sz w:val="24"/>
+          <w:szCs w:val="24"/>
+        </w:rPr>
+      </w:pPr>
+      <w:r>
+        <w:rPr>
+          <w:sz w:val="24"/>
+          <w:szCs w:val="24"/>
+          <w:rtl w:val="0"/>
+        </w:rPr>
+        <w:tab/>
+        <w:t xml:space="preserve"> Comment_ID</w:t>
+        <w:tab/>
+        <w:t xml:space="preserve">INT</w:t>
+        <w:tab/>
+        <w:tab/>
+        <w:tab/>
+        <w:tab/>
+        <w:t xml:space="preserve">NOT NULL,</w:t>
+      </w:r>
+    </w:p>
+    <w:p>
+      <w:pPr>
+        <w:rPr>
+          <w:sz w:val="24"/>
+          <w:szCs w:val="24"/>
+        </w:rPr>
+      </w:pPr>
+      <w:r>
+        <w:rPr>
+          <w:sz w:val="24"/>
+          <w:szCs w:val="24"/>
+          <w:rtl w:val="0"/>
+        </w:rPr>
+        <w:tab/>
+        <w:t xml:space="preserve"> Vote_Type </w:t>
+        <w:tab/>
+        <w:tab/>
+        <w:t xml:space="preserve">BOOL</w:t>
+        <w:tab/>
+        <w:tab/>
+        <w:tab/>
+        <w:tab/>
+        <w:t xml:space="preserve">NOT NULL,</w:t>
+      </w:r>
+    </w:p>
+    <w:p>
+      <w:pPr>
+        <w:rPr>
+          <w:sz w:val="24"/>
+          <w:szCs w:val="24"/>
+        </w:rPr>
+      </w:pPr>
+      <w:r>
+        <w:rPr>
+          <w:sz w:val="24"/>
+          <w:szCs w:val="24"/>
+          <w:rtl w:val="0"/>
+        </w:rPr>
+        <w:tab/>
+        <w:t xml:space="preserve">PRIMARY KEY (Username, Comment_ID),</w:t>
+      </w:r>
+    </w:p>
+    <w:p>
+      <w:pPr>
+        <w:rPr>
+          <w:sz w:val="24"/>
+          <w:szCs w:val="24"/>
+        </w:rPr>
+      </w:pPr>
+      <w:r>
+        <w:rPr>
+          <w:sz w:val="24"/>
+          <w:szCs w:val="24"/>
+          <w:rtl w:val="0"/>
+        </w:rPr>
+        <w:tab/>
+        <w:t xml:space="preserve">FOREIGN KEY (Username) REFERENCES USER(Username)</w:t>
+      </w:r>
+    </w:p>
+    <w:p>
+      <w:pPr>
+        <w:rPr>
+          <w:sz w:val="24"/>
+          <w:szCs w:val="24"/>
+        </w:rPr>
+      </w:pPr>
+      <w:r>
+        <w:rPr>
+          <w:sz w:val="24"/>
+          <w:szCs w:val="24"/>
+          <w:rtl w:val="0"/>
+        </w:rPr>
+        <w:tab/>
+        <w:tab/>
+        <w:tab/>
+        <w:t xml:space="preserve">ON DELETE CASCADE</w:t>
+        <w:tab/>
+        <w:tab/>
+        <w:t xml:space="preserve">ON UPDATE CASCADE),</w:t>
+      </w:r>
+    </w:p>
+    <w:p>
+      <w:pPr>
+        <w:rPr>
+          <w:sz w:val="24"/>
+          <w:szCs w:val="24"/>
+        </w:rPr>
+      </w:pPr>
+      <w:r>
+        <w:rPr>
+          <w:sz w:val="24"/>
+          <w:szCs w:val="24"/>
+          <w:rtl w:val="0"/>
+        </w:rPr>
+        <w:tab/>
+        <w:t xml:space="preserve">FOREIGN KEY (Comment_ID) REFERENCES COMMENT(Comment_ID)</w:t>
+      </w:r>
+    </w:p>
+    <w:p>
+      <w:pPr>
+        <w:rPr>
+          <w:sz w:val="24"/>
+          <w:szCs w:val="24"/>
+        </w:rPr>
+      </w:pPr>
+      <w:r>
+        <w:rPr>
+          <w:sz w:val="24"/>
+          <w:szCs w:val="24"/>
+          <w:rtl w:val="0"/>
+        </w:rPr>
+        <w:tab/>
+        <w:tab/>
+        <w:tab/>
+        <w:t xml:space="preserve">ON DELETE CASCADE</w:t>
+        <w:tab/>
+        <w:tab/>
+        <w:t xml:space="preserve">ON UPDATE CASCADE);</w:t>
+      </w:r>
+    </w:p>
+    <w:p>
+      <w:pPr>
+        <w:rPr>
+          <w:sz w:val="24"/>
+          <w:szCs w:val="24"/>
+        </w:rPr>
+      </w:pPr>
+      <w:r>
+        <w:rPr>
+          <w:rtl w:val="0"/>
+        </w:rPr>
+      </w:r>
+    </w:p>
+    <w:p>
+      <w:pPr>
+        <w:rPr>
+          <w:sz w:val="24"/>
+          <w:szCs w:val="24"/>
+        </w:rPr>
+      </w:pPr>
+      <w:r>
+        <w:rPr>
+          <w:rtl w:val="0"/>
+        </w:rPr>
+      </w:r>
+    </w:p>
+    <w:p>
+      <w:pPr>
+        <w:rPr>
+          <w:sz w:val="24"/>
+          <w:szCs w:val="24"/>
+        </w:rPr>
+      </w:pPr>
+      <w:r>
+        <w:rPr>
+          <w:sz w:val="24"/>
+          <w:szCs w:val="24"/>
+          <w:rtl w:val="0"/>
+        </w:rPr>
+        <w:t xml:space="preserve">CREATE TABLE PRODUCES_THEIR_ALBUM</w:t>
+      </w:r>
+    </w:p>
+    <w:p>
+      <w:pPr>
+        <w:rPr>
+          <w:sz w:val="24"/>
+          <w:szCs w:val="24"/>
+        </w:rPr>
+      </w:pPr>
+      <w:r>
+        <w:rPr>
+          <w:sz w:val="24"/>
+          <w:szCs w:val="24"/>
+          <w:rtl w:val="0"/>
+        </w:rPr>
+        <w:tab/>
+        <w:t xml:space="preserve">(Album ID</w:t>
+        <w:tab/>
+        <w:tab/>
+        <w:t xml:space="preserve">INT</w:t>
+        <w:tab/>
+        <w:tab/>
+        <w:tab/>
+        <w:tab/>
+        <w:t xml:space="preserve">NOT NULL,</w:t>
+      </w:r>
+    </w:p>
+    <w:p>
+      <w:pPr>
+        <w:rPr>
+          <w:sz w:val="24"/>
+          <w:szCs w:val="24"/>
+        </w:rPr>
+      </w:pPr>
+      <w:r>
+        <w:rPr>
+          <w:sz w:val="24"/>
+          <w:szCs w:val="24"/>
+          <w:rtl w:val="0"/>
+        </w:rPr>
+        <w:tab/>
+        <w:t xml:space="preserve">Artist_ID</w:t>
+        <w:tab/>
+        <w:tab/>
+        <w:t xml:space="preserve">INT</w:t>
+        <w:tab/>
+        <w:tab/>
+        <w:tab/>
+        <w:tab/>
+        <w:t xml:space="preserve">NOT NULL,</w:t>
+      </w:r>
+    </w:p>
+    <w:p>
+      <w:pPr>
+        <w:rPr>
+          <w:sz w:val="24"/>
+          <w:szCs w:val="24"/>
+        </w:rPr>
+      </w:pPr>
+      <w:r>
+        <w:rPr>
+          <w:sz w:val="24"/>
+          <w:szCs w:val="24"/>
+          <w:rtl w:val="0"/>
+        </w:rPr>
+        <w:tab/>
+        <w:t xml:space="preserve">PRIMARY KEY (Album, Artist_ID),</w:t>
+      </w:r>
+    </w:p>
+    <w:p>
+      <w:pPr>
+        <w:rPr>
+          <w:sz w:val="24"/>
+          <w:szCs w:val="24"/>
+        </w:rPr>
+      </w:pPr>
+      <w:r>
+        <w:rPr>
+          <w:sz w:val="24"/>
+          <w:szCs w:val="24"/>
+          <w:rtl w:val="0"/>
+        </w:rPr>
+        <w:tab/>
+        <w:t xml:space="preserve">FOREIGN KEY (Album_ID) REFERENCES ALBUM (Album_ID)</w:t>
+      </w:r>
+    </w:p>
+    <w:p>
+      <w:pPr>
+        <w:rPr>
+          <w:sz w:val="24"/>
+          <w:szCs w:val="24"/>
+        </w:rPr>
+      </w:pPr>
+      <w:r>
+        <w:rPr>
+          <w:sz w:val="24"/>
+          <w:szCs w:val="24"/>
+          <w:rtl w:val="0"/>
+        </w:rPr>
+        <w:tab/>
+        <w:tab/>
+        <w:tab/>
+        <w:t xml:space="preserve">ON DELETE CASCADE </w:t>
+        <w:tab/>
+        <w:tab/>
+        <w:t xml:space="preserve">ON UPDATE CASCADE,</w:t>
+      </w:r>
+    </w:p>
+    <w:p>
+      <w:pPr>
+        <w:rPr>
+          <w:sz w:val="24"/>
+          <w:szCs w:val="24"/>
+        </w:rPr>
+      </w:pPr>
+      <w:r>
+        <w:rPr>
+          <w:sz w:val="24"/>
+          <w:szCs w:val="24"/>
+          <w:rtl w:val="0"/>
+        </w:rPr>
+        <w:tab/>
+        <w:t xml:space="preserve">FOREIGN KEY (Artist_ID) REFERENCES ARTIST (Artist_ID)</w:t>
+      </w:r>
+    </w:p>
+    <w:p>
+      <w:pPr>
+        <w:rPr>
+          <w:sz w:val="24"/>
+          <w:szCs w:val="24"/>
+        </w:rPr>
+      </w:pPr>
+      <w:r>
+        <w:rPr>
+          <w:sz w:val="24"/>
+          <w:szCs w:val="24"/>
+          <w:rtl w:val="0"/>
+        </w:rPr>
+        <w:tab/>
+        <w:tab/>
+        <w:tab/>
+        <w:t xml:space="preserve">ON DELETE CASCADE</w:t>
+        <w:tab/>
+        <w:tab/>
+        <w:t xml:space="preserve">ON UPDATE CASCADE);</w:t>
+      </w:r>
+    </w:p>
+    <w:p>
+      <w:pPr>
+        <w:rPr>
+          <w:sz w:val="24"/>
+          <w:szCs w:val="24"/>
+        </w:rPr>
+      </w:pPr>
+      <w:r>
+        <w:rPr>
+          <w:rtl w:val="0"/>
+        </w:rPr>
+      </w:r>
+    </w:p>
+    <w:p>
+      <w:pPr>
+        <w:rPr>
+          <w:sz w:val="24"/>
+          <w:szCs w:val="24"/>
+        </w:rPr>
+      </w:pPr>
+      <w:r>
+        <w:rPr>
+          <w:rtl w:val="0"/>
+        </w:rPr>
+      </w:r>
+    </w:p>
+    <w:p>
+      <w:pPr>
+        <w:rPr>
+          <w:sz w:val="24"/>
+          <w:szCs w:val="24"/>
+        </w:rPr>
+      </w:pPr>
+      <w:r>
+        <w:rPr>
+          <w:sz w:val="24"/>
+          <w:szCs w:val="24"/>
+          <w:rtl w:val="0"/>
+        </w:rPr>
+        <w:t xml:space="preserve">CREATE TABLE PRODUCES_ALBUM</w:t>
+      </w:r>
+    </w:p>
+    <w:p>
+      <w:pPr>
+        <w:ind w:firstLine="720"/>
+        <w:rPr>
+          <w:sz w:val="24"/>
+          <w:szCs w:val="24"/>
+        </w:rPr>
+      </w:pPr>
+      <w:r>
+        <w:rPr>
+          <w:sz w:val="24"/>
+          <w:szCs w:val="24"/>
+          <w:rtl w:val="0"/>
+        </w:rPr>
+        <w:t xml:space="preserve">(Producer_ID</w:t>
+        <w:tab/>
+        <w:tab/>
+        <w:t xml:space="preserve">INT</w:t>
+        <w:tab/>
+        <w:tab/>
+        <w:tab/>
+        <w:tab/>
+        <w:t xml:space="preserve">NOT NULL,</w:t>
+      </w:r>
+    </w:p>
+    <w:p>
+      <w:pPr>
+        <w:ind w:firstLine="720"/>
+        <w:rPr>
+          <w:sz w:val="24"/>
+          <w:szCs w:val="24"/>
+        </w:rPr>
+      </w:pPr>
+      <w:r>
+        <w:rPr>
+          <w:sz w:val="24"/>
+          <w:szCs w:val="24"/>
+          <w:rtl w:val="0"/>
+        </w:rPr>
+        <w:t xml:space="preserve"> Album_ID</w:t>
+        <w:tab/>
+        <w:tab/>
+        <w:t xml:space="preserve">INT</w:t>
+        <w:tab/>
+        <w:tab/>
+        <w:tab/>
+        <w:tab/>
+        <w:t xml:space="preserve">NOT NULL,</w:t>
+      </w:r>
+    </w:p>
+    <w:p>
+      <w:pPr>
+        <w:ind w:firstLine="720"/>
+        <w:rPr>
+          <w:sz w:val="24"/>
+          <w:szCs w:val="24"/>
+        </w:rPr>
+      </w:pPr>
+      <w:r>
+        <w:rPr>
+          <w:sz w:val="24"/>
+          <w:szCs w:val="24"/>
+          <w:rtl w:val="0"/>
+        </w:rPr>
+        <w:t xml:space="preserve">PRIMARY KEY (Producer_ID, Album_ID),</w:t>
+      </w:r>
+    </w:p>
+    <w:p>
+      <w:pPr>
+        <w:ind w:firstLine="720"/>
+        <w:rPr>
+          <w:sz w:val="24"/>
+          <w:szCs w:val="24"/>
+        </w:rPr>
+      </w:pPr>
+      <w:r>
+        <w:rPr>
+          <w:sz w:val="24"/>
+          <w:szCs w:val="24"/>
+          <w:rtl w:val="0"/>
+        </w:rPr>
+        <w:t xml:space="preserve">FOREIGN KEY (Producer_ID) REFERENCES PRODUCER(Producer_ID)</w:t>
+      </w:r>
+    </w:p>
+    <w:p>
+      <w:pPr>
+        <w:ind w:left="1440" w:firstLine="720"/>
+        <w:rPr>
+          <w:sz w:val="24"/>
+          <w:szCs w:val="24"/>
+        </w:rPr>
+      </w:pPr>
+      <w:r>
+        <w:rPr>
+          <w:sz w:val="24"/>
+          <w:szCs w:val="24"/>
+          <w:rtl w:val="0"/>
+        </w:rPr>
+        <w:t xml:space="preserve">ON DELETE CASCADE</w:t>
+        <w:tab/>
+        <w:tab/>
+        <w:t xml:space="preserve">ON UPDATE CASCADE,</w:t>
+      </w:r>
+    </w:p>
+    <w:p>
+      <w:pPr>
+        <w:ind w:firstLine="720"/>
+        <w:rPr>
+          <w:sz w:val="24"/>
+          <w:szCs w:val="24"/>
+        </w:rPr>
+      </w:pPr>
+      <w:r>
+        <w:rPr>
+          <w:sz w:val="24"/>
+          <w:szCs w:val="24"/>
+          <w:rtl w:val="0"/>
+        </w:rPr>
         <w:t xml:space="preserve">FOREIGN KEY (Album_ID) REFERENCES ALBUM(Album_ID)</w:t>
       </w:r>
     </w:p>
     <w:p>
       <w:pPr>
-        <w:ind w:left="0" w:firstLine="0"/>
-        <w:jc w:val="left"/>
-        <w:rPr>
-          <w:sz w:val="24"/>
-          <w:szCs w:val="24"/>
-        </w:rPr>
-      </w:pPr>
-      <w:r>
-        <w:rPr>
-          <w:sz w:val="24"/>
-          <w:szCs w:val="24"/>
-          <w:rtl w:val="0"/>
-        </w:rPr>
-        <w:tab/>
-        <w:tab/>
-        <w:tab/>
-        <w:t xml:space="preserve">ON DELETE SET NULL</w:t>
+        <w:ind w:left="1440" w:firstLine="720"/>
+        <w:rPr>
+          <w:sz w:val="24"/>
+          <w:szCs w:val="24"/>
+        </w:rPr>
+      </w:pPr>
+      <w:r>
+        <w:rPr>
+          <w:sz w:val="24"/>
+          <w:szCs w:val="24"/>
+          <w:rtl w:val="0"/>
+        </w:rPr>
+        <w:t xml:space="preserve">ON DELETE CASCADE</w:t>
         <w:tab/>
         <w:tab/>
         <w:t xml:space="preserve">ON UPDATE CASCADE);</w:t>
@@ -2542,69 +4255,64 @@
     </w:p>
     <w:p>
       <w:pPr>
-        <w:ind w:left="0" w:firstLine="0"/>
-        <w:jc w:val="left"/>
-        <w:rPr>
-          <w:sz w:val="24"/>
-          <w:szCs w:val="24"/>
-        </w:rPr>
-      </w:pPr>
-      <w:r>
-        <w:rPr>
-          <w:rtl w:val="0"/>
-        </w:rPr>
-      </w:r>
-    </w:p>
-    <w:p>
-      <w:pPr>
-        <w:ind w:left="0" w:firstLine="0"/>
-        <w:jc w:val="left"/>
-        <w:rPr>
-          <w:sz w:val="24"/>
-          <w:szCs w:val="24"/>
-        </w:rPr>
-      </w:pPr>
-      <w:r>
-        <w:rPr>
-          <w:rtl w:val="0"/>
-        </w:rPr>
-      </w:r>
-    </w:p>
-    <w:p>
-      <w:pPr>
-        <w:ind w:left="0" w:firstLine="0"/>
-        <w:jc w:val="left"/>
-        <w:rPr>
-          <w:sz w:val="24"/>
-          <w:szCs w:val="24"/>
-        </w:rPr>
-      </w:pPr>
-      <w:r>
-        <w:rPr>
-          <w:sz w:val="24"/>
-          <w:szCs w:val="24"/>
-          <w:rtl w:val="0"/>
-        </w:rPr>
-        <w:t xml:space="preserve">CREATE TABLE ARTIST</w:t>
-      </w:r>
-    </w:p>
-    <w:p>
-      <w:pPr>
-        <w:ind w:left="0" w:firstLine="0"/>
-        <w:jc w:val="left"/>
-        <w:rPr>
-          <w:sz w:val="24"/>
-          <w:szCs w:val="24"/>
-        </w:rPr>
-      </w:pPr>
-      <w:r>
-        <w:rPr>
-          <w:sz w:val="24"/>
-          <w:szCs w:val="24"/>
-          <w:rtl w:val="0"/>
-        </w:rPr>
-        <w:tab/>
-        <w:t xml:space="preserve">(Artist_ID</w:t>
+        <w:ind w:left="1440" w:firstLine="720"/>
+        <w:rPr>
+          <w:sz w:val="24"/>
+          <w:szCs w:val="24"/>
+        </w:rPr>
+      </w:pPr>
+      <w:r>
+        <w:rPr>
+          <w:rtl w:val="0"/>
+        </w:rPr>
+      </w:r>
+    </w:p>
+    <w:p>
+      <w:pPr>
+        <w:ind w:left="1440" w:firstLine="720"/>
+        <w:rPr>
+          <w:sz w:val="24"/>
+          <w:szCs w:val="24"/>
+        </w:rPr>
+      </w:pPr>
+      <w:r>
+        <w:rPr>
+          <w:rtl w:val="0"/>
+        </w:rPr>
+      </w:r>
+    </w:p>
+    <w:p>
+      <w:pPr>
+        <w:ind w:left="0" w:firstLine="0"/>
+        <w:rPr>
+          <w:sz w:val="24"/>
+          <w:szCs w:val="24"/>
+        </w:rPr>
+      </w:pPr>
+      <w:r>
+        <w:rPr>
+          <w:sz w:val="24"/>
+          <w:szCs w:val="24"/>
+          <w:rtl w:val="0"/>
+        </w:rPr>
+        <w:t xml:space="preserve">CREATE TABLE PRODUCES_SINGLE</w:t>
+      </w:r>
+    </w:p>
+    <w:p>
+      <w:pPr>
+        <w:ind w:firstLine="720"/>
+        <w:rPr>
+          <w:sz w:val="24"/>
+          <w:szCs w:val="24"/>
+        </w:rPr>
+      </w:pPr>
+      <w:r>
+        <w:rPr>
+          <w:sz w:val="24"/>
+          <w:szCs w:val="24"/>
+          <w:rtl w:val="0"/>
+        </w:rPr>
+        <w:t xml:space="preserve">(Song_ID</w:t>
         <w:tab/>
         <w:tab/>
         <w:t xml:space="preserve">INT</w:t>
@@ -2617,25 +4325,24 @@
     </w:p>
     <w:p>
       <w:pPr>
-        <w:ind w:left="0" w:firstLine="0"/>
-        <w:jc w:val="left"/>
-        <w:rPr>
-          <w:sz w:val="24"/>
-          <w:szCs w:val="24"/>
-        </w:rPr>
-      </w:pPr>
-      <w:r>
-        <w:rPr>
-          <w:sz w:val="24"/>
-          <w:szCs w:val="24"/>
-          <w:rtl w:val="0"/>
-        </w:rPr>
-        <w:tab/>
-        <w:t xml:space="preserve"> Name</w:t>
-        <w:tab/>
-        <w:tab/>
-        <w:tab/>
-        <w:t xml:space="preserve">VARCHAR(MAX)</w:t>
+        <w:ind w:firstLine="720"/>
+        <w:rPr>
+          <w:sz w:val="24"/>
+          <w:szCs w:val="24"/>
+        </w:rPr>
+      </w:pPr>
+      <w:r>
+        <w:rPr>
+          <w:sz w:val="24"/>
+          <w:szCs w:val="24"/>
+          <w:rtl w:val="0"/>
+        </w:rPr>
+        <w:t xml:space="preserve"> Producer_ID</w:t>
+        <w:tab/>
+        <w:tab/>
+        <w:t xml:space="preserve">INT</w:t>
+        <w:tab/>
+        <w:tab/>
         <w:tab/>
         <w:tab/>
         <w:t xml:space="preserve">NOT NULL,</w:t>
@@ -2643,179 +4350,175 @@
     </w:p>
     <w:p>
       <w:pPr>
-        <w:ind w:left="0" w:firstLine="0"/>
-        <w:jc w:val="left"/>
-        <w:rPr>
-          <w:sz w:val="24"/>
-          <w:szCs w:val="24"/>
-        </w:rPr>
-      </w:pPr>
-      <w:r>
-        <w:rPr>
-          <w:sz w:val="24"/>
-          <w:szCs w:val="24"/>
-          <w:rtl w:val="0"/>
-        </w:rPr>
-        <w:tab/>
-        <w:t xml:space="preserve"> Age</w:t>
-        <w:tab/>
-        <w:tab/>
-        <w:tab/>
-        <w:t xml:space="preserve">INT,</w:t>
-        <w:tab/>
-        <w:tab/>
-        <w:tab/>
-        <w:tab/>
-      </w:r>
-    </w:p>
-    <w:p>
-      <w:pPr>
-        <w:ind w:left="0" w:firstLine="0"/>
-        <w:jc w:val="left"/>
-        <w:rPr>
-          <w:sz w:val="24"/>
-          <w:szCs w:val="24"/>
-        </w:rPr>
-      </w:pPr>
-      <w:r>
-        <w:rPr>
-          <w:sz w:val="24"/>
-          <w:szCs w:val="24"/>
-          <w:rtl w:val="0"/>
-        </w:rPr>
-        <w:tab/>
-        <w:t xml:space="preserve">CHECK (Age &gt; 0 AND Age &lt;= 120),</w:t>
-      </w:r>
-    </w:p>
-    <w:p>
-      <w:pPr>
-        <w:ind w:left="0" w:firstLine="0"/>
-        <w:jc w:val="left"/>
-        <w:rPr>
-          <w:sz w:val="24"/>
-          <w:szCs w:val="24"/>
-        </w:rPr>
-      </w:pPr>
-      <w:r>
-        <w:rPr>
-          <w:sz w:val="24"/>
-          <w:szCs w:val="24"/>
-          <w:rtl w:val="0"/>
-        </w:rPr>
-        <w:tab/>
-        <w:t xml:space="preserve">Gender</w:t>
-        <w:tab/>
-        <w:tab/>
-        <w:t xml:space="preserve">VARCHAR(15),</w:t>
-      </w:r>
-    </w:p>
-    <w:p>
-      <w:pPr>
-        <w:ind w:left="0" w:firstLine="0"/>
-        <w:jc w:val="left"/>
-        <w:rPr>
-          <w:sz w:val="24"/>
-          <w:szCs w:val="24"/>
-        </w:rPr>
-      </w:pPr>
-      <w:r>
-        <w:rPr>
-          <w:sz w:val="24"/>
-          <w:szCs w:val="24"/>
-          <w:rtl w:val="0"/>
-        </w:rPr>
-        <w:tab/>
-        <w:t xml:space="preserve">Bio</w:t>
-        <w:tab/>
-        <w:tab/>
-        <w:tab/>
-        <w:t xml:space="preserve">VARCHAR(MAX),</w:t>
-      </w:r>
-    </w:p>
-    <w:p>
-      <w:pPr>
-        <w:ind w:left="0" w:firstLine="0"/>
-        <w:jc w:val="left"/>
-        <w:rPr>
-          <w:sz w:val="24"/>
-          <w:szCs w:val="24"/>
-        </w:rPr>
-      </w:pPr>
-      <w:r>
-        <w:rPr>
-          <w:sz w:val="24"/>
-          <w:szCs w:val="24"/>
-          <w:rtl w:val="0"/>
-        </w:rPr>
-        <w:tab/>
-        <w:t xml:space="preserve">PRIMARY KEY (Artist_ID));</w:t>
-      </w:r>
-    </w:p>
-    <w:p>
-      <w:pPr>
-        <w:ind w:left="0" w:firstLine="0"/>
-        <w:jc w:val="left"/>
-        <w:rPr>
-          <w:sz w:val="24"/>
-          <w:szCs w:val="24"/>
-        </w:rPr>
-      </w:pPr>
-      <w:r>
-        <w:rPr>
-          <w:rtl w:val="0"/>
-        </w:rPr>
-      </w:r>
-    </w:p>
-    <w:p>
-      <w:pPr>
-        <w:ind w:left="0" w:firstLine="0"/>
-        <w:jc w:val="left"/>
-        <w:rPr>
-          <w:sz w:val="24"/>
-          <w:szCs w:val="24"/>
-        </w:rPr>
-      </w:pPr>
-      <w:r>
-        <w:rPr>
-          <w:rtl w:val="0"/>
-        </w:rPr>
-      </w:r>
-    </w:p>
-    <w:p>
-      <w:pPr>
-        <w:ind w:left="0" w:firstLine="0"/>
-        <w:jc w:val="left"/>
-        <w:rPr>
-          <w:sz w:val="24"/>
-          <w:szCs w:val="24"/>
-        </w:rPr>
-      </w:pPr>
-      <w:r>
-        <w:rPr>
-          <w:sz w:val="24"/>
-          <w:szCs w:val="24"/>
-          <w:rtl w:val="0"/>
-        </w:rPr>
-        <w:t xml:space="preserve">CREATE TABLE ARTIST GENRE</w:t>
-      </w:r>
-    </w:p>
-    <w:p>
-      <w:pPr>
-        <w:ind w:left="0" w:firstLine="0"/>
-        <w:jc w:val="left"/>
-        <w:rPr>
-          <w:sz w:val="24"/>
-          <w:szCs w:val="24"/>
-        </w:rPr>
-      </w:pPr>
-      <w:r>
-        <w:rPr>
-          <w:sz w:val="24"/>
-          <w:szCs w:val="24"/>
-          <w:rtl w:val="0"/>
-        </w:rPr>
-        <w:tab/>
-        <w:t xml:space="preserve">(Artist_ID</w:t>
+        <w:ind w:firstLine="720"/>
+        <w:rPr>
+          <w:sz w:val="24"/>
+          <w:szCs w:val="24"/>
+        </w:rPr>
+      </w:pPr>
+      <w:r>
+        <w:rPr>
+          <w:sz w:val="24"/>
+          <w:szCs w:val="24"/>
+          <w:rtl w:val="0"/>
+        </w:rPr>
+        <w:t xml:space="preserve">PRIMARY KEY (Song_ID, Producer_ID),</w:t>
+      </w:r>
+    </w:p>
+    <w:p>
+      <w:pPr>
+        <w:ind w:firstLine="720"/>
+        <w:rPr>
+          <w:sz w:val="24"/>
+          <w:szCs w:val="24"/>
+        </w:rPr>
+      </w:pPr>
+      <w:r>
+        <w:rPr>
+          <w:sz w:val="24"/>
+          <w:szCs w:val="24"/>
+          <w:rtl w:val="0"/>
+        </w:rPr>
+        <w:t xml:space="preserve">FOREIGN KEY (Song_ID) REFERENCES SONG(Song_ID)</w:t>
+      </w:r>
+    </w:p>
+    <w:p>
+      <w:pPr>
+        <w:ind w:left="1440" w:firstLine="720"/>
+        <w:rPr>
+          <w:sz w:val="24"/>
+          <w:szCs w:val="24"/>
+        </w:rPr>
+      </w:pPr>
+      <w:r>
+        <w:rPr>
+          <w:sz w:val="24"/>
+          <w:szCs w:val="24"/>
+          <w:rtl w:val="0"/>
+        </w:rPr>
+        <w:t xml:space="preserve">ON DELETE CASCADE</w:t>
+        <w:tab/>
+        <w:tab/>
+        <w:t xml:space="preserve">ON UPDATE CASCADE,</w:t>
+      </w:r>
+    </w:p>
+    <w:p>
+      <w:pPr>
+        <w:ind w:firstLine="720"/>
+        <w:rPr>
+          <w:sz w:val="24"/>
+          <w:szCs w:val="24"/>
+        </w:rPr>
+      </w:pPr>
+      <w:r>
+        <w:rPr>
+          <w:sz w:val="24"/>
+          <w:szCs w:val="24"/>
+          <w:rtl w:val="0"/>
+        </w:rPr>
+        <w:t xml:space="preserve">FOREIGN KEY (Producer_ID) REFERENCES PRODUCER(Producer_ID)</w:t>
+      </w:r>
+    </w:p>
+    <w:p>
+      <w:pPr>
+        <w:ind w:left="1440" w:firstLine="720"/>
+        <w:rPr>
+          <w:sz w:val="24"/>
+          <w:szCs w:val="24"/>
+        </w:rPr>
+      </w:pPr>
+      <w:r>
+        <w:rPr>
+          <w:sz w:val="24"/>
+          <w:szCs w:val="24"/>
+          <w:rtl w:val="0"/>
+        </w:rPr>
+        <w:t xml:space="preserve">ON DELETE CASCADE</w:t>
+        <w:tab/>
+        <w:tab/>
+        <w:t xml:space="preserve">ON UPDATE CASCADE);</w:t>
+      </w:r>
+    </w:p>
+    <w:p>
+      <w:pPr>
+        <w:rPr>
+          <w:sz w:val="24"/>
+          <w:szCs w:val="24"/>
+        </w:rPr>
+      </w:pPr>
+      <w:r>
+        <w:rPr>
+          <w:rtl w:val="0"/>
+        </w:rPr>
+      </w:r>
+    </w:p>
+    <w:p>
+      <w:pPr>
+        <w:rPr>
+          <w:sz w:val="24"/>
+          <w:szCs w:val="24"/>
+        </w:rPr>
+      </w:pPr>
+      <w:r>
+        <w:rPr>
+          <w:rtl w:val="0"/>
+        </w:rPr>
+      </w:r>
+    </w:p>
+    <w:p>
+      <w:pPr>
+        <w:rPr>
+          <w:sz w:val="24"/>
+          <w:szCs w:val="24"/>
+        </w:rPr>
+      </w:pPr>
+      <w:r>
+        <w:rPr>
+          <w:sz w:val="24"/>
+          <w:szCs w:val="24"/>
+          <w:rtl w:val="0"/>
+        </w:rPr>
+        <w:t xml:space="preserve">CREATE TABLE UPVOTES_DOWNVOTES_REVIEW</w:t>
+      </w:r>
+    </w:p>
+    <w:p>
+      <w:pPr>
+        <w:rPr>
+          <w:sz w:val="24"/>
+          <w:szCs w:val="24"/>
+        </w:rPr>
+      </w:pPr>
+      <w:r>
+        <w:rPr>
+          <w:sz w:val="24"/>
+          <w:szCs w:val="24"/>
+          <w:rtl w:val="0"/>
+        </w:rPr>
+        <w:tab/>
+        <w:t xml:space="preserve">(Username</w:t>
+        <w:tab/>
+        <w:tab/>
+        <w:t xml:space="preserve">VARCHAR(15)</w:t>
+        <w:tab/>
+        <w:tab/>
+        <w:t xml:space="preserve">NOT NULL,</w:t>
+      </w:r>
+    </w:p>
+    <w:p>
+      <w:pPr>
+        <w:rPr>
+          <w:sz w:val="24"/>
+          <w:szCs w:val="24"/>
+        </w:rPr>
+      </w:pPr>
+      <w:r>
+        <w:rPr>
+          <w:sz w:val="24"/>
+          <w:szCs w:val="24"/>
+          <w:rtl w:val="0"/>
+        </w:rPr>
+        <w:tab/>
+        <w:t xml:space="preserve"> Review_ID</w:t>
         <w:tab/>
         <w:tab/>
         <w:t xml:space="preserve">INT</w:t>
@@ -2828,25 +4531,24 @@
     </w:p>
     <w:p>
       <w:pPr>
-        <w:ind w:left="0" w:firstLine="0"/>
-        <w:jc w:val="left"/>
-        <w:rPr>
-          <w:sz w:val="24"/>
-          <w:szCs w:val="24"/>
-        </w:rPr>
-      </w:pPr>
-      <w:r>
-        <w:rPr>
-          <w:sz w:val="24"/>
-          <w:szCs w:val="24"/>
-          <w:rtl w:val="0"/>
-        </w:rPr>
-        <w:tab/>
-        <w:t xml:space="preserve">Genre</w:t>
-        <w:tab/>
-        <w:tab/>
-        <w:tab/>
-        <w:t xml:space="preserve">VARCHAR(50)</w:t>
+        <w:rPr>
+          <w:sz w:val="24"/>
+          <w:szCs w:val="24"/>
+        </w:rPr>
+      </w:pPr>
+      <w:r>
+        <w:rPr>
+          <w:sz w:val="24"/>
+          <w:szCs w:val="24"/>
+          <w:rtl w:val="0"/>
+        </w:rPr>
+        <w:tab/>
+        <w:t xml:space="preserve"> Vote_Type </w:t>
+        <w:tab/>
+        <w:tab/>
+        <w:t xml:space="preserve">BOOL</w:t>
+        <w:tab/>
+        <w:tab/>
         <w:tab/>
         <w:tab/>
         <w:t xml:space="preserve">NOT NULL,</w:t>
@@ -2854,117 +4556,143 @@
     </w:p>
     <w:p>
       <w:pPr>
-        <w:ind w:left="0" w:firstLine="0"/>
-        <w:jc w:val="left"/>
-        <w:rPr>
-          <w:sz w:val="24"/>
-          <w:szCs w:val="24"/>
-        </w:rPr>
-      </w:pPr>
-      <w:r>
-        <w:rPr>
-          <w:sz w:val="24"/>
-          <w:szCs w:val="24"/>
-          <w:rtl w:val="0"/>
-        </w:rPr>
-        <w:tab/>
-        <w:t xml:space="preserve">PRIMARY KEY (Album_ID, Genre),</w:t>
-      </w:r>
-    </w:p>
-    <w:p>
-      <w:pPr>
-        <w:ind w:left="0" w:firstLine="0"/>
-        <w:jc w:val="left"/>
-        <w:rPr>
-          <w:sz w:val="24"/>
-          <w:szCs w:val="24"/>
-        </w:rPr>
-      </w:pPr>
-      <w:r>
-        <w:rPr>
-          <w:sz w:val="24"/>
-          <w:szCs w:val="24"/>
-          <w:rtl w:val="0"/>
-        </w:rPr>
-        <w:tab/>
-        <w:t xml:space="preserve">FOREIGN KEY (Album_ID) REFERENCES ALBUM (Album_ID)</w:t>
-      </w:r>
-    </w:p>
-    <w:p>
-      <w:pPr>
-        <w:ind w:left="0" w:firstLine="0"/>
-        <w:jc w:val="left"/>
-        <w:rPr>
-          <w:sz w:val="24"/>
-          <w:szCs w:val="24"/>
-        </w:rPr>
-      </w:pPr>
-      <w:r>
-        <w:rPr>
-          <w:sz w:val="24"/>
-          <w:szCs w:val="24"/>
-          <w:rtl w:val="0"/>
-        </w:rPr>
-        <w:tab/>
-        <w:tab/>
-        <w:tab/>
-        <w:t xml:space="preserve">ON DELETE SET NULL</w:t>
+        <w:rPr>
+          <w:sz w:val="24"/>
+          <w:szCs w:val="24"/>
+        </w:rPr>
+      </w:pPr>
+      <w:r>
+        <w:rPr>
+          <w:sz w:val="24"/>
+          <w:szCs w:val="24"/>
+          <w:rtl w:val="0"/>
+        </w:rPr>
+        <w:tab/>
+        <w:t xml:space="preserve">PRIMARY KEY (Username, Review_ID),</w:t>
+      </w:r>
+    </w:p>
+    <w:p>
+      <w:pPr>
+        <w:rPr>
+          <w:sz w:val="24"/>
+          <w:szCs w:val="24"/>
+        </w:rPr>
+      </w:pPr>
+      <w:r>
+        <w:rPr>
+          <w:sz w:val="24"/>
+          <w:szCs w:val="24"/>
+          <w:rtl w:val="0"/>
+        </w:rPr>
+        <w:tab/>
+        <w:t xml:space="preserve">FOREIGN KEY (Username) REFERENCES USER(Username)</w:t>
+      </w:r>
+    </w:p>
+    <w:p>
+      <w:pPr>
+        <w:rPr>
+          <w:sz w:val="24"/>
+          <w:szCs w:val="24"/>
+        </w:rPr>
+      </w:pPr>
+      <w:r>
+        <w:rPr>
+          <w:sz w:val="24"/>
+          <w:szCs w:val="24"/>
+          <w:rtl w:val="0"/>
+        </w:rPr>
+        <w:tab/>
+        <w:tab/>
+        <w:tab/>
+        <w:t xml:space="preserve">ON DELETE CASCADE</w:t>
+        <w:tab/>
+        <w:tab/>
+        <w:t xml:space="preserve">ON UPDATE CASCADE),</w:t>
+      </w:r>
+    </w:p>
+    <w:p>
+      <w:pPr>
+        <w:rPr>
+          <w:sz w:val="24"/>
+          <w:szCs w:val="24"/>
+        </w:rPr>
+      </w:pPr>
+      <w:r>
+        <w:rPr>
+          <w:sz w:val="24"/>
+          <w:szCs w:val="24"/>
+          <w:rtl w:val="0"/>
+        </w:rPr>
+        <w:tab/>
+        <w:t xml:space="preserve">FOREIGN KEY (Review_ID) REFERENCES REVIEW(Review_ID)</w:t>
+      </w:r>
+    </w:p>
+    <w:p>
+      <w:pPr>
+        <w:rPr>
+          <w:sz w:val="24"/>
+          <w:szCs w:val="24"/>
+        </w:rPr>
+      </w:pPr>
+      <w:r>
+        <w:rPr>
+          <w:sz w:val="24"/>
+          <w:szCs w:val="24"/>
+          <w:rtl w:val="0"/>
+        </w:rPr>
+        <w:tab/>
+        <w:tab/>
+        <w:tab/>
+        <w:t xml:space="preserve">ON DELETE CASCADE</w:t>
+        <w:tab/>
         <w:tab/>
         <w:t xml:space="preserve">ON UPDATE CASCADE);</w:t>
       </w:r>
     </w:p>
     <w:p>
       <w:pPr>
-        <w:ind w:left="0" w:firstLine="0"/>
-        <w:jc w:val="left"/>
-        <w:rPr>
-          <w:sz w:val="24"/>
-          <w:szCs w:val="24"/>
-        </w:rPr>
-      </w:pPr>
-      <w:r>
-        <w:rPr>
-          <w:rtl w:val="0"/>
-        </w:rPr>
-      </w:r>
-    </w:p>
-    <w:p>
-      <w:pPr>
-        <w:ind w:left="0" w:firstLine="0"/>
-        <w:jc w:val="left"/>
-        <w:rPr>
-          <w:sz w:val="24"/>
-          <w:szCs w:val="24"/>
-        </w:rPr>
-      </w:pPr>
-      <w:r>
-        <w:rPr>
-          <w:rtl w:val="0"/>
-        </w:rPr>
-      </w:r>
-    </w:p>
-    <w:p>
-      <w:pPr>
-        <w:ind w:left="0" w:firstLine="0"/>
-        <w:jc w:val="left"/>
-        <w:rPr>
-          <w:sz w:val="24"/>
-          <w:szCs w:val="24"/>
-        </w:rPr>
-      </w:pPr>
-      <w:r>
-        <w:rPr>
-          <w:sz w:val="24"/>
-          <w:szCs w:val="24"/>
-          <w:rtl w:val="0"/>
-        </w:rPr>
-        <w:t xml:space="preserve">CREATE TABLE SONG</w:t>
-      </w:r>
-    </w:p>
-    <w:p>
-      <w:pPr>
-        <w:ind w:left="0" w:firstLine="0"/>
-        <w:jc w:val="left"/>
+        <w:rPr>
+          <w:sz w:val="24"/>
+          <w:szCs w:val="24"/>
+        </w:rPr>
+      </w:pPr>
+      <w:r>
+        <w:rPr>
+          <w:rtl w:val="0"/>
+        </w:rPr>
+      </w:r>
+    </w:p>
+    <w:p>
+      <w:pPr>
+        <w:rPr>
+          <w:sz w:val="24"/>
+          <w:szCs w:val="24"/>
+        </w:rPr>
+      </w:pPr>
+      <w:r>
+        <w:rPr>
+          <w:rtl w:val="0"/>
+        </w:rPr>
+      </w:r>
+    </w:p>
+    <w:p>
+      <w:pPr>
+        <w:rPr>
+          <w:sz w:val="24"/>
+          <w:szCs w:val="24"/>
+        </w:rPr>
+      </w:pPr>
+      <w:r>
+        <w:rPr>
+          <w:sz w:val="24"/>
+          <w:szCs w:val="24"/>
+          <w:rtl w:val="0"/>
+        </w:rPr>
+        <w:t xml:space="preserve">CREATE TABLE PRODUCES_THEIR_SINGLE</w:t>
+      </w:r>
+    </w:p>
+    <w:p>
+      <w:pPr>
         <w:rPr>
           <w:sz w:val="24"/>
           <w:szCs w:val="24"/>
@@ -2990,6 +4718,48 @@
     </w:p>
     <w:p>
       <w:pPr>
+        <w:rPr>
+          <w:sz w:val="24"/>
+          <w:szCs w:val="24"/>
+        </w:rPr>
+      </w:pPr>
+      <w:r>
+        <w:rPr>
+          <w:sz w:val="24"/>
+          <w:szCs w:val="24"/>
+          <w:rtl w:val="0"/>
+        </w:rPr>
+        <w:tab/>
+        <w:t xml:space="preserve">Artist_ID</w:t>
+        <w:tab/>
+        <w:tab/>
+        <w:t xml:space="preserve">INT</w:t>
+        <w:tab/>
+        <w:tab/>
+        <w:tab/>
+        <w:tab/>
+        <w:t xml:space="preserve">NOT NULL,</w:t>
+      </w:r>
+    </w:p>
+    <w:p>
+      <w:pPr>
+        <w:rPr>
+          <w:sz w:val="24"/>
+          <w:szCs w:val="24"/>
+        </w:rPr>
+      </w:pPr>
+      <w:r>
+        <w:rPr>
+          <w:sz w:val="24"/>
+          <w:szCs w:val="24"/>
+          <w:rtl w:val="0"/>
+        </w:rPr>
+        <w:tab/>
+        <w:t xml:space="preserve">PRIMARY KEY (Song_ID, Artist_ID)</w:t>
+      </w:r>
+    </w:p>
+    <w:p>
+      <w:pPr>
         <w:ind w:firstLine="720"/>
         <w:rPr>
           <w:sz w:val="24"/>
@@ -3002,148 +4772,24 @@
           <w:szCs w:val="24"/>
           <w:rtl w:val="0"/>
         </w:rPr>
-        <w:t xml:space="preserve"> Artist_ID</w:t>
-        <w:tab/>
-        <w:tab/>
-        <w:t xml:space="preserve">INT</w:t>
-        <w:tab/>
-        <w:tab/>
-        <w:tab/>
-        <w:tab/>
-        <w:t xml:space="preserve">NOT NULL,</w:t>
-      </w:r>
-    </w:p>
-    <w:p>
-      <w:pPr>
-        <w:ind w:left="0" w:firstLine="0"/>
-        <w:jc w:val="left"/>
-        <w:rPr>
-          <w:sz w:val="24"/>
-          <w:szCs w:val="24"/>
-        </w:rPr>
-      </w:pPr>
-      <w:r>
-        <w:rPr>
-          <w:sz w:val="24"/>
-          <w:szCs w:val="24"/>
-          <w:rtl w:val="0"/>
-        </w:rPr>
-        <w:tab/>
-        <w:t xml:space="preserve"> Name</w:t>
-        <w:tab/>
-        <w:tab/>
-        <w:tab/>
-        <w:t xml:space="preserve">VARCHAR(MAX)</w:t>
-        <w:tab/>
-        <w:tab/>
-        <w:t xml:space="preserve">NOT NULL,</w:t>
-      </w:r>
-    </w:p>
-    <w:p>
-      <w:pPr>
-        <w:ind w:left="0" w:firstLine="0"/>
-        <w:jc w:val="left"/>
-        <w:rPr>
-          <w:sz w:val="24"/>
-          <w:szCs w:val="24"/>
-        </w:rPr>
-      </w:pPr>
-      <w:r>
-        <w:rPr>
-          <w:sz w:val="24"/>
-          <w:szCs w:val="24"/>
-          <w:rtl w:val="0"/>
-        </w:rPr>
-        <w:tab/>
-        <w:t xml:space="preserve"> Album_ID</w:t>
-        <w:tab/>
-        <w:tab/>
-        <w:t xml:space="preserve">INT,</w:t>
-      </w:r>
-    </w:p>
-    <w:p>
-      <w:pPr>
-        <w:ind w:left="0" w:firstLine="0"/>
-        <w:jc w:val="left"/>
-        <w:rPr>
-          <w:sz w:val="24"/>
-          <w:szCs w:val="24"/>
-        </w:rPr>
-      </w:pPr>
-      <w:r>
-        <w:rPr>
-          <w:sz w:val="24"/>
-          <w:szCs w:val="24"/>
-          <w:rtl w:val="0"/>
-        </w:rPr>
-        <w:tab/>
-        <w:t xml:space="preserve"> Date_Released</w:t>
-        <w:tab/>
-        <w:t xml:space="preserve">DATE</w:t>
-        <w:tab/>
-        <w:tab/>
-        <w:tab/>
-        <w:tab/>
-        <w:t xml:space="preserve">NOT NULL,</w:t>
-      </w:r>
-    </w:p>
-    <w:p>
-      <w:pPr>
-        <w:ind w:left="0" w:firstLine="0"/>
-        <w:jc w:val="left"/>
-        <w:rPr>
-          <w:sz w:val="24"/>
-          <w:szCs w:val="24"/>
-        </w:rPr>
-      </w:pPr>
-      <w:r>
-        <w:rPr>
-          <w:sz w:val="24"/>
-          <w:szCs w:val="24"/>
-          <w:rtl w:val="0"/>
-        </w:rPr>
-        <w:tab/>
-        <w:t xml:space="preserve">PRIMARY KEY (Song_ID, Artist_ID),</w:t>
-      </w:r>
-    </w:p>
-    <w:p>
-      <w:pPr>
-        <w:ind w:left="0" w:firstLine="0"/>
-        <w:jc w:val="left"/>
-        <w:rPr>
-          <w:sz w:val="24"/>
-          <w:szCs w:val="24"/>
-        </w:rPr>
-      </w:pPr>
-      <w:r>
-        <w:rPr>
-          <w:sz w:val="24"/>
-          <w:szCs w:val="24"/>
-          <w:rtl w:val="0"/>
-        </w:rPr>
-        <w:tab/>
-        <w:t xml:space="preserve">FOREIGN KEY (Artist_ID) REFERENCES ARTIST(Artist_ID)</w:t>
-      </w:r>
-    </w:p>
-    <w:p>
-      <w:pPr>
-        <w:ind w:left="0" w:firstLine="0"/>
-        <w:jc w:val="left"/>
-        <w:rPr>
-          <w:sz w:val="24"/>
-          <w:szCs w:val="24"/>
-        </w:rPr>
-      </w:pPr>
-      <w:r>
-        <w:rPr>
-          <w:sz w:val="24"/>
-          <w:szCs w:val="24"/>
-          <w:rtl w:val="0"/>
-        </w:rPr>
-        <w:tab/>
-        <w:tab/>
-        <w:tab/>
-        <w:t xml:space="preserve">ON DELETE SET NULL</w:t>
+        <w:t xml:space="preserve">FOREIGN KEY (Song_ID) REFERENCES SONG (Song_ID)</w:t>
+      </w:r>
+    </w:p>
+    <w:p>
+      <w:pPr>
+        <w:ind w:left="1440" w:firstLine="720"/>
+        <w:rPr>
+          <w:sz w:val="24"/>
+          <w:szCs w:val="24"/>
+        </w:rPr>
+      </w:pPr>
+      <w:r>
+        <w:rPr>
+          <w:sz w:val="24"/>
+          <w:szCs w:val="24"/>
+          <w:rtl w:val="0"/>
+        </w:rPr>
+        <w:t xml:space="preserve">ON DELETE CASCADE</w:t>
         <w:tab/>
         <w:tab/>
         <w:t xml:space="preserve">ON UPDATE CASCADE,</w:t>
@@ -3151,1646 +4797,23 @@
     </w:p>
     <w:p>
       <w:pPr>
-        <w:ind w:left="0" w:firstLine="0"/>
-        <w:jc w:val="left"/>
-        <w:rPr>
-          <w:sz w:val="24"/>
-          <w:szCs w:val="24"/>
-        </w:rPr>
-      </w:pPr>
-      <w:r>
-        <w:rPr>
-          <w:sz w:val="24"/>
-          <w:szCs w:val="24"/>
-          <w:rtl w:val="0"/>
-        </w:rPr>
-        <w:tab/>
-        <w:t xml:space="preserve">FOREIGN KEY (Album_ID) REFERENCES ALBUM(Album_ID)</w:t>
-      </w:r>
-    </w:p>
-    <w:p>
-      <w:pPr>
-        <w:rPr>
-          <w:sz w:val="24"/>
-          <w:szCs w:val="24"/>
-        </w:rPr>
-      </w:pPr>
-      <w:r>
-        <w:rPr>
-          <w:sz w:val="24"/>
-          <w:szCs w:val="24"/>
-          <w:rtl w:val="0"/>
-        </w:rPr>
-        <w:tab/>
-        <w:tab/>
-        <w:tab/>
-        <w:t xml:space="preserve">ON DELETE SET NULL</w:t>
-        <w:tab/>
-        <w:tab/>
-        <w:t xml:space="preserve">ON UPDATE CASCADE);</w:t>
-      </w:r>
-    </w:p>
-    <w:p>
-      <w:pPr>
-        <w:rPr>
-          <w:sz w:val="24"/>
-          <w:szCs w:val="24"/>
-        </w:rPr>
-      </w:pPr>
-      <w:r>
-        <w:rPr>
-          <w:rtl w:val="0"/>
-        </w:rPr>
-      </w:r>
-    </w:p>
-    <w:p>
-      <w:pPr>
-        <w:rPr>
-          <w:sz w:val="24"/>
-          <w:szCs w:val="24"/>
-        </w:rPr>
-      </w:pPr>
-      <w:r>
-        <w:rPr>
-          <w:rtl w:val="0"/>
-        </w:rPr>
-      </w:r>
-    </w:p>
-    <w:p>
-      <w:pPr>
-        <w:rPr>
-          <w:sz w:val="24"/>
-          <w:szCs w:val="24"/>
-        </w:rPr>
-      </w:pPr>
-      <w:r>
-        <w:rPr>
-          <w:sz w:val="24"/>
-          <w:szCs w:val="24"/>
-          <w:rtl w:val="0"/>
-        </w:rPr>
-        <w:t xml:space="preserve">CREATE TABLE SONG_GENRE</w:t>
-      </w:r>
-    </w:p>
-    <w:p>
-      <w:pPr>
-        <w:rPr>
-          <w:sz w:val="24"/>
-          <w:szCs w:val="24"/>
-        </w:rPr>
-      </w:pPr>
-      <w:r>
-        <w:rPr>
-          <w:sz w:val="24"/>
-          <w:szCs w:val="24"/>
-          <w:rtl w:val="0"/>
-        </w:rPr>
-        <w:tab/>
-        <w:t xml:space="preserve">(Song_ID</w:t>
-        <w:tab/>
-        <w:tab/>
-        <w:t xml:space="preserve">INT</w:t>
-        <w:tab/>
-        <w:tab/>
-        <w:tab/>
-        <w:tab/>
-        <w:t xml:space="preserve">NOT NULL,</w:t>
-      </w:r>
-    </w:p>
-    <w:p>
-      <w:pPr>
-        <w:rPr>
-          <w:sz w:val="24"/>
-          <w:szCs w:val="24"/>
-        </w:rPr>
-      </w:pPr>
-      <w:r>
-        <w:rPr>
-          <w:sz w:val="24"/>
-          <w:szCs w:val="24"/>
-          <w:rtl w:val="0"/>
-        </w:rPr>
-        <w:tab/>
-        <w:t xml:space="preserve"> Genre</w:t>
-        <w:tab/>
-        <w:tab/>
-        <w:t xml:space="preserve">VARCHAR(50)</w:t>
-        <w:tab/>
-        <w:tab/>
-        <w:t xml:space="preserve">NOT NULL,</w:t>
-      </w:r>
-    </w:p>
-    <w:p>
-      <w:pPr>
-        <w:rPr>
-          <w:sz w:val="24"/>
-          <w:szCs w:val="24"/>
-        </w:rPr>
-      </w:pPr>
-      <w:r>
-        <w:rPr>
-          <w:sz w:val="24"/>
-          <w:szCs w:val="24"/>
-          <w:rtl w:val="0"/>
-        </w:rPr>
-        <w:tab/>
-        <w:t xml:space="preserve">PRIMARY KEY (Song_ID, Genre),</w:t>
-      </w:r>
-    </w:p>
-    <w:p>
-      <w:pPr>
-        <w:rPr>
-          <w:sz w:val="24"/>
-          <w:szCs w:val="24"/>
-        </w:rPr>
-      </w:pPr>
-      <w:r>
-        <w:rPr>
-          <w:sz w:val="24"/>
-          <w:szCs w:val="24"/>
-          <w:rtl w:val="0"/>
-        </w:rPr>
-        <w:tab/>
-        <w:t xml:space="preserve">FOREIGN KEY (Song_ID) REFERENCES SONG(Song_ID)</w:t>
-      </w:r>
-    </w:p>
-    <w:p>
-      <w:pPr>
-        <w:rPr>
-          <w:sz w:val="24"/>
-          <w:szCs w:val="24"/>
-        </w:rPr>
-      </w:pPr>
-      <w:r>
-        <w:rPr>
-          <w:sz w:val="24"/>
-          <w:szCs w:val="24"/>
-          <w:rtl w:val="0"/>
-        </w:rPr>
-        <w:tab/>
-        <w:tab/>
-        <w:tab/>
-        <w:t xml:space="preserve">ON DELETE SET NULL</w:t>
-        <w:tab/>
-        <w:tab/>
-        <w:t xml:space="preserve">ON UPDATE CASCADE);</w:t>
-      </w:r>
-    </w:p>
-    <w:p>
-      <w:pPr>
-        <w:rPr>
-          <w:sz w:val="24"/>
-          <w:szCs w:val="24"/>
-        </w:rPr>
-      </w:pPr>
-      <w:r>
-        <w:rPr>
-          <w:rtl w:val="0"/>
-        </w:rPr>
-      </w:r>
-    </w:p>
-    <w:p>
-      <w:pPr>
-        <w:rPr>
-          <w:sz w:val="24"/>
-          <w:szCs w:val="24"/>
-        </w:rPr>
-      </w:pPr>
-      <w:r>
-        <w:rPr>
-          <w:rtl w:val="0"/>
-        </w:rPr>
-      </w:r>
-    </w:p>
-    <w:p>
-      <w:pPr>
-        <w:rPr>
-          <w:sz w:val="24"/>
-          <w:szCs w:val="24"/>
-        </w:rPr>
-      </w:pPr>
-      <w:r>
-        <w:rPr>
-          <w:sz w:val="24"/>
-          <w:szCs w:val="24"/>
-          <w:rtl w:val="0"/>
-        </w:rPr>
-        <w:t xml:space="preserve">CREATE TABLE PRODUCER</w:t>
-      </w:r>
-    </w:p>
-    <w:p>
-      <w:pPr>
-        <w:rPr>
-          <w:sz w:val="24"/>
-          <w:szCs w:val="24"/>
-        </w:rPr>
-      </w:pPr>
-      <w:r>
-        <w:rPr>
-          <w:sz w:val="24"/>
-          <w:szCs w:val="24"/>
-          <w:rtl w:val="0"/>
-        </w:rPr>
-        <w:tab/>
-        <w:t xml:space="preserve">(Producer_ID</w:t>
-        <w:tab/>
-        <w:tab/>
-        <w:t xml:space="preserve">INT</w:t>
-        <w:tab/>
-        <w:tab/>
-        <w:tab/>
-        <w:tab/>
-        <w:t xml:space="preserve">NOT NULL,</w:t>
-      </w:r>
-    </w:p>
-    <w:p>
-      <w:pPr>
-        <w:rPr>
-          <w:sz w:val="24"/>
-          <w:szCs w:val="24"/>
-        </w:rPr>
-      </w:pPr>
-      <w:r>
-        <w:rPr>
-          <w:sz w:val="24"/>
-          <w:szCs w:val="24"/>
-          <w:rtl w:val="0"/>
-        </w:rPr>
-        <w:tab/>
-        <w:t xml:space="preserve"> Name</w:t>
-        <w:tab/>
-        <w:tab/>
-        <w:tab/>
-        <w:t xml:space="preserve">VARCHAR(MAX)</w:t>
-        <w:tab/>
-        <w:tab/>
-        <w:t xml:space="preserve">NOT NULL,</w:t>
-      </w:r>
-    </w:p>
-    <w:p>
-      <w:pPr>
-        <w:rPr>
-          <w:sz w:val="24"/>
-          <w:szCs w:val="24"/>
-        </w:rPr>
-      </w:pPr>
-      <w:r>
-        <w:rPr>
-          <w:sz w:val="24"/>
-          <w:szCs w:val="24"/>
-          <w:rtl w:val="0"/>
-        </w:rPr>
-        <w:tab/>
-        <w:t xml:space="preserve"> Age</w:t>
-        <w:tab/>
-        <w:tab/>
-        <w:tab/>
-        <w:t xml:space="preserve">INT,</w:t>
-        <w:tab/>
-        <w:tab/>
-        <w:tab/>
-        <w:tab/>
-      </w:r>
-    </w:p>
-    <w:p>
-      <w:pPr>
-        <w:rPr>
-          <w:sz w:val="24"/>
-          <w:szCs w:val="24"/>
-        </w:rPr>
-      </w:pPr>
-      <w:r>
-        <w:rPr>
-          <w:sz w:val="24"/>
-          <w:szCs w:val="24"/>
-          <w:rtl w:val="0"/>
-        </w:rPr>
-        <w:tab/>
-        <w:t xml:space="preserve">CHECK (Age &gt; 0 AND Age &lt;= 120),</w:t>
-      </w:r>
-    </w:p>
-    <w:p>
-      <w:pPr>
-        <w:rPr>
-          <w:sz w:val="24"/>
-          <w:szCs w:val="24"/>
-        </w:rPr>
-      </w:pPr>
-      <w:r>
-        <w:rPr>
-          <w:sz w:val="24"/>
-          <w:szCs w:val="24"/>
-          <w:rtl w:val="0"/>
-        </w:rPr>
-        <w:tab/>
-        <w:t xml:space="preserve">Gender</w:t>
-        <w:tab/>
-        <w:tab/>
-        <w:t xml:space="preserve">VARCHAR(15),</w:t>
-      </w:r>
-    </w:p>
-    <w:p>
-      <w:pPr>
-        <w:rPr>
-          <w:sz w:val="24"/>
-          <w:szCs w:val="24"/>
-        </w:rPr>
-      </w:pPr>
-      <w:r>
-        <w:rPr>
-          <w:sz w:val="24"/>
-          <w:szCs w:val="24"/>
-          <w:rtl w:val="0"/>
-        </w:rPr>
-        <w:tab/>
-        <w:t xml:space="preserve">Bio</w:t>
-        <w:tab/>
-        <w:tab/>
-        <w:tab/>
-        <w:t xml:space="preserve">VARCHAR(MAX),</w:t>
-      </w:r>
-    </w:p>
-    <w:p>
-      <w:pPr>
-        <w:rPr>
-          <w:sz w:val="24"/>
-          <w:szCs w:val="24"/>
-        </w:rPr>
-      </w:pPr>
-      <w:r>
-        <w:rPr>
-          <w:sz w:val="24"/>
-          <w:szCs w:val="24"/>
-          <w:rtl w:val="0"/>
-        </w:rPr>
-        <w:tab/>
-        <w:t xml:space="preserve">PRIMARY KEY (Producer_ID));</w:t>
-      </w:r>
-    </w:p>
-    <w:p>
-      <w:pPr>
-        <w:rPr>
-          <w:sz w:val="24"/>
-          <w:szCs w:val="24"/>
-        </w:rPr>
-      </w:pPr>
-      <w:r>
-        <w:rPr>
-          <w:rtl w:val="0"/>
-        </w:rPr>
-      </w:r>
-    </w:p>
-    <w:p>
-      <w:pPr>
-        <w:rPr>
-          <w:sz w:val="24"/>
-          <w:szCs w:val="24"/>
-        </w:rPr>
-      </w:pPr>
-      <w:r>
-        <w:rPr>
-          <w:rtl w:val="0"/>
-        </w:rPr>
-      </w:r>
-    </w:p>
-    <w:p>
-      <w:pPr>
-        <w:rPr>
-          <w:sz w:val="24"/>
-          <w:szCs w:val="24"/>
-        </w:rPr>
-      </w:pPr>
-      <w:r>
-        <w:rPr>
-          <w:sz w:val="24"/>
-          <w:szCs w:val="24"/>
-          <w:rtl w:val="0"/>
-        </w:rPr>
-        <w:t xml:space="preserve">CREATE TABLE PRODUCER_GENRE</w:t>
-      </w:r>
-    </w:p>
-    <w:p>
-      <w:pPr>
-        <w:rPr>
-          <w:sz w:val="24"/>
-          <w:szCs w:val="24"/>
-        </w:rPr>
-      </w:pPr>
-      <w:r>
-        <w:rPr>
-          <w:sz w:val="24"/>
-          <w:szCs w:val="24"/>
-          <w:rtl w:val="0"/>
-        </w:rPr>
-        <w:tab/>
-        <w:t xml:space="preserve">(Producer_ID</w:t>
-        <w:tab/>
-        <w:tab/>
-        <w:t xml:space="preserve">INT</w:t>
-        <w:tab/>
-        <w:tab/>
-        <w:tab/>
-        <w:tab/>
-        <w:t xml:space="preserve">NOT NULL,</w:t>
-      </w:r>
-    </w:p>
-    <w:p>
-      <w:pPr>
-        <w:rPr>
-          <w:sz w:val="24"/>
-          <w:szCs w:val="24"/>
-        </w:rPr>
-      </w:pPr>
-      <w:r>
-        <w:rPr>
-          <w:sz w:val="24"/>
-          <w:szCs w:val="24"/>
-          <w:rtl w:val="0"/>
-        </w:rPr>
-        <w:tab/>
-        <w:t xml:space="preserve"> Genre</w:t>
-        <w:tab/>
-        <w:tab/>
-        <w:t xml:space="preserve">VARCHAR(50)</w:t>
-        <w:tab/>
-        <w:tab/>
-        <w:t xml:space="preserve">NOT NULL,</w:t>
-      </w:r>
-    </w:p>
-    <w:p>
-      <w:pPr>
-        <w:rPr>
-          <w:sz w:val="24"/>
-          <w:szCs w:val="24"/>
-        </w:rPr>
-      </w:pPr>
-      <w:r>
-        <w:rPr>
-          <w:sz w:val="24"/>
-          <w:szCs w:val="24"/>
-          <w:rtl w:val="0"/>
-        </w:rPr>
-        <w:tab/>
-        <w:t xml:space="preserve">PRIMARY KEY (Producer_ID, Genre),</w:t>
-      </w:r>
-    </w:p>
-    <w:p>
-      <w:pPr>
-        <w:rPr>
-          <w:sz w:val="24"/>
-          <w:szCs w:val="24"/>
-        </w:rPr>
-      </w:pPr>
-      <w:r>
-        <w:rPr>
-          <w:sz w:val="24"/>
-          <w:szCs w:val="24"/>
-          <w:rtl w:val="0"/>
-        </w:rPr>
-        <w:tab/>
-        <w:t xml:space="preserve">FOREIGN KEY (Producer_ID) REFERENCES PRODUCER(Producer_ID)</w:t>
-      </w:r>
-    </w:p>
-    <w:p>
-      <w:pPr>
-        <w:rPr>
-          <w:sz w:val="24"/>
-          <w:szCs w:val="24"/>
-        </w:rPr>
-      </w:pPr>
-      <w:r>
-        <w:rPr>
-          <w:sz w:val="24"/>
-          <w:szCs w:val="24"/>
-          <w:rtl w:val="0"/>
-        </w:rPr>
-        <w:tab/>
-        <w:tab/>
-        <w:tab/>
-        <w:t xml:space="preserve">ON DELETE SET NULL</w:t>
-        <w:tab/>
-        <w:tab/>
-        <w:t xml:space="preserve">ON UPDATE CASCADE);</w:t>
-      </w:r>
-    </w:p>
-    <w:p>
-      <w:pPr>
-        <w:rPr>
-          <w:sz w:val="24"/>
-          <w:szCs w:val="24"/>
-        </w:rPr>
-      </w:pPr>
-      <w:r>
-        <w:rPr>
-          <w:rtl w:val="0"/>
-        </w:rPr>
-      </w:r>
-    </w:p>
-    <w:p>
-      <w:pPr>
-        <w:rPr>
-          <w:sz w:val="24"/>
-          <w:szCs w:val="24"/>
-        </w:rPr>
-      </w:pPr>
-      <w:r>
-        <w:rPr>
-          <w:rtl w:val="0"/>
-        </w:rPr>
-      </w:r>
-    </w:p>
-    <w:p>
-      <w:pPr>
-        <w:rPr>
-          <w:sz w:val="24"/>
-          <w:szCs w:val="24"/>
-        </w:rPr>
-      </w:pPr>
-      <w:r>
-        <w:rPr>
-          <w:sz w:val="24"/>
-          <w:szCs w:val="24"/>
-          <w:rtl w:val="0"/>
-        </w:rPr>
-        <w:t xml:space="preserve">CREATE TABLE UPVOTES_DOWNVOTES_COMMENT</w:t>
-      </w:r>
-    </w:p>
-    <w:p>
-      <w:pPr>
-        <w:rPr>
-          <w:sz w:val="24"/>
-          <w:szCs w:val="24"/>
-        </w:rPr>
-      </w:pPr>
-      <w:r>
-        <w:rPr>
-          <w:sz w:val="24"/>
-          <w:szCs w:val="24"/>
-          <w:rtl w:val="0"/>
-        </w:rPr>
-        <w:tab/>
-        <w:t xml:space="preserve">(Username</w:t>
-        <w:tab/>
-        <w:tab/>
-        <w:t xml:space="preserve">VARCHAR(15)</w:t>
-        <w:tab/>
-        <w:tab/>
-        <w:t xml:space="preserve">NOT NULL,</w:t>
-      </w:r>
-    </w:p>
-    <w:p>
-      <w:pPr>
-        <w:rPr>
-          <w:sz w:val="24"/>
-          <w:szCs w:val="24"/>
-        </w:rPr>
-      </w:pPr>
-      <w:r>
-        <w:rPr>
-          <w:sz w:val="24"/>
-          <w:szCs w:val="24"/>
-          <w:rtl w:val="0"/>
-        </w:rPr>
-        <w:tab/>
-        <w:t xml:space="preserve"> Comment_ID</w:t>
-        <w:tab/>
-        <w:t xml:space="preserve">INT</w:t>
-        <w:tab/>
-        <w:tab/>
-        <w:tab/>
-        <w:tab/>
-        <w:t xml:space="preserve">NOT NULL,</w:t>
-      </w:r>
-    </w:p>
-    <w:p>
-      <w:pPr>
-        <w:rPr>
-          <w:sz w:val="24"/>
-          <w:szCs w:val="24"/>
-        </w:rPr>
-      </w:pPr>
-      <w:r>
-        <w:rPr>
-          <w:sz w:val="24"/>
-          <w:szCs w:val="24"/>
-          <w:rtl w:val="0"/>
-        </w:rPr>
-        <w:tab/>
-        <w:t xml:space="preserve"> Vote_Type </w:t>
-        <w:tab/>
-        <w:tab/>
-        <w:t xml:space="preserve">BOOL</w:t>
-        <w:tab/>
-        <w:tab/>
-        <w:tab/>
-        <w:tab/>
-        <w:t xml:space="preserve">NOT NULL,</w:t>
-      </w:r>
-    </w:p>
-    <w:p>
-      <w:pPr>
-        <w:rPr>
-          <w:sz w:val="24"/>
-          <w:szCs w:val="24"/>
-        </w:rPr>
-      </w:pPr>
-      <w:r>
-        <w:rPr>
-          <w:sz w:val="24"/>
-          <w:szCs w:val="24"/>
-          <w:rtl w:val="0"/>
-        </w:rPr>
-        <w:tab/>
-        <w:t xml:space="preserve">PRIMARY KEY (Username, Comment_ID),</w:t>
-      </w:r>
-    </w:p>
-    <w:p>
-      <w:pPr>
-        <w:rPr>
-          <w:sz w:val="24"/>
-          <w:szCs w:val="24"/>
-        </w:rPr>
-      </w:pPr>
-      <w:r>
-        <w:rPr>
-          <w:sz w:val="24"/>
-          <w:szCs w:val="24"/>
-          <w:rtl w:val="0"/>
-        </w:rPr>
-        <w:tab/>
-        <w:t xml:space="preserve">FOREIGN KEY (Username) REFERENCES USER(Username)</w:t>
-      </w:r>
-    </w:p>
-    <w:p>
-      <w:pPr>
-        <w:rPr>
-          <w:sz w:val="24"/>
-          <w:szCs w:val="24"/>
-        </w:rPr>
-      </w:pPr>
-      <w:r>
-        <w:rPr>
-          <w:sz w:val="24"/>
-          <w:szCs w:val="24"/>
-          <w:rtl w:val="0"/>
-        </w:rPr>
-        <w:tab/>
-        <w:tab/>
-        <w:tab/>
-        <w:t xml:space="preserve">ON DELETE SET NULL</w:t>
-        <w:tab/>
-        <w:tab/>
-        <w:t xml:space="preserve">ON UPDATE CASCADE),</w:t>
-      </w:r>
-    </w:p>
-    <w:p>
-      <w:pPr>
-        <w:rPr>
-          <w:sz w:val="24"/>
-          <w:szCs w:val="24"/>
-        </w:rPr>
-      </w:pPr>
-      <w:r>
-        <w:rPr>
-          <w:sz w:val="24"/>
-          <w:szCs w:val="24"/>
-          <w:rtl w:val="0"/>
-        </w:rPr>
-        <w:tab/>
-        <w:t xml:space="preserve">FOREIGN KEY (Comment_ID) REFERENCES COMMENT(Comment_ID)</w:t>
-      </w:r>
-    </w:p>
-    <w:p>
-      <w:pPr>
-        <w:rPr>
-          <w:sz w:val="24"/>
-          <w:szCs w:val="24"/>
-        </w:rPr>
-      </w:pPr>
-      <w:r>
-        <w:rPr>
-          <w:sz w:val="24"/>
-          <w:szCs w:val="24"/>
-          <w:rtl w:val="0"/>
-        </w:rPr>
-        <w:tab/>
-        <w:tab/>
-        <w:tab/>
-        <w:t xml:space="preserve">ON DELETE SET NULL</w:t>
-        <w:tab/>
-        <w:tab/>
-        <w:t xml:space="preserve">ON UPDATE CASCADE);</w:t>
-      </w:r>
-    </w:p>
-    <w:p>
-      <w:pPr>
-        <w:rPr>
-          <w:sz w:val="24"/>
-          <w:szCs w:val="24"/>
-        </w:rPr>
-      </w:pPr>
-      <w:r>
-        <w:rPr>
-          <w:rtl w:val="0"/>
-        </w:rPr>
-      </w:r>
-    </w:p>
-    <w:p>
-      <w:pPr>
-        <w:rPr>
-          <w:sz w:val="24"/>
-          <w:szCs w:val="24"/>
-        </w:rPr>
-      </w:pPr>
-      <w:r>
-        <w:rPr>
-          <w:rtl w:val="0"/>
-        </w:rPr>
-      </w:r>
-    </w:p>
-    <w:p>
-      <w:pPr>
-        <w:rPr>
-          <w:sz w:val="24"/>
-          <w:szCs w:val="24"/>
-        </w:rPr>
-      </w:pPr>
-      <w:r>
-        <w:rPr>
-          <w:sz w:val="24"/>
-          <w:szCs w:val="24"/>
-          <w:rtl w:val="0"/>
-        </w:rPr>
-        <w:t xml:space="preserve">CREATE TABLE PRODUCES_THEIR_ALBUM</w:t>
-      </w:r>
-    </w:p>
-    <w:p>
-      <w:pPr>
-        <w:rPr>
-          <w:sz w:val="24"/>
-          <w:szCs w:val="24"/>
-        </w:rPr>
-      </w:pPr>
-      <w:r>
-        <w:rPr>
-          <w:sz w:val="24"/>
-          <w:szCs w:val="24"/>
-          <w:rtl w:val="0"/>
-        </w:rPr>
-        <w:tab/>
-        <w:t xml:space="preserve">(Album ID</w:t>
-        <w:tab/>
-        <w:tab/>
-        <w:t xml:space="preserve">INT</w:t>
-        <w:tab/>
-        <w:tab/>
-        <w:tab/>
-        <w:tab/>
-        <w:t xml:space="preserve">NOT NULL,</w:t>
-      </w:r>
-    </w:p>
-    <w:p>
-      <w:pPr>
-        <w:rPr>
-          <w:sz w:val="24"/>
-          <w:szCs w:val="24"/>
-        </w:rPr>
-      </w:pPr>
-      <w:r>
-        <w:rPr>
-          <w:sz w:val="24"/>
-          <w:szCs w:val="24"/>
-          <w:rtl w:val="0"/>
-        </w:rPr>
-        <w:tab/>
-        <w:t xml:space="preserve">Artist_ID</w:t>
-        <w:tab/>
-        <w:tab/>
-        <w:t xml:space="preserve">INT</w:t>
-        <w:tab/>
-        <w:tab/>
-        <w:tab/>
-        <w:tab/>
-        <w:t xml:space="preserve">NOT NULL,</w:t>
-      </w:r>
-    </w:p>
-    <w:p>
-      <w:pPr>
-        <w:rPr>
-          <w:sz w:val="24"/>
-          <w:szCs w:val="24"/>
-        </w:rPr>
-      </w:pPr>
-      <w:r>
-        <w:rPr>
-          <w:sz w:val="24"/>
-          <w:szCs w:val="24"/>
-          <w:rtl w:val="0"/>
-        </w:rPr>
-        <w:tab/>
-        <w:t xml:space="preserve">PRIMARY KEY (Album, Artist_ID),</w:t>
-      </w:r>
-    </w:p>
-    <w:p>
-      <w:pPr>
-        <w:rPr>
-          <w:sz w:val="24"/>
-          <w:szCs w:val="24"/>
-        </w:rPr>
-      </w:pPr>
-      <w:r>
-        <w:rPr>
-          <w:sz w:val="24"/>
-          <w:szCs w:val="24"/>
-          <w:rtl w:val="0"/>
-        </w:rPr>
-        <w:tab/>
-        <w:t xml:space="preserve">FOREIGN KEY (Album_ID) REFERENCES ALBUM (Album_ID)</w:t>
-      </w:r>
-    </w:p>
-    <w:p>
-      <w:pPr>
-        <w:rPr>
-          <w:sz w:val="24"/>
-          <w:szCs w:val="24"/>
-        </w:rPr>
-      </w:pPr>
-      <w:r>
-        <w:rPr>
-          <w:sz w:val="24"/>
-          <w:szCs w:val="24"/>
-          <w:rtl w:val="0"/>
-        </w:rPr>
-        <w:tab/>
-        <w:tab/>
-        <w:t xml:space="preserve">ON DELETE SET NULL </w:t>
-        <w:tab/>
-        <w:t xml:space="preserve">ON UPDATE CASCADE,</w:t>
-      </w:r>
-    </w:p>
-    <w:p>
-      <w:pPr>
-        <w:rPr>
-          <w:sz w:val="24"/>
-          <w:szCs w:val="24"/>
-        </w:rPr>
-      </w:pPr>
-      <w:r>
-        <w:rPr>
-          <w:sz w:val="24"/>
-          <w:szCs w:val="24"/>
-          <w:rtl w:val="0"/>
-        </w:rPr>
-        <w:tab/>
+        <w:ind w:left="0" w:firstLine="720"/>
+        <w:rPr>
+          <w:sz w:val="24"/>
+          <w:szCs w:val="24"/>
+        </w:rPr>
+      </w:pPr>
+      <w:r>
+        <w:rPr>
+          <w:sz w:val="24"/>
+          <w:szCs w:val="24"/>
+          <w:rtl w:val="0"/>
+        </w:rPr>
         <w:t xml:space="preserve">FOREIGN KEY (Artist_ID) REFERENCES ARTIST (Artist_ID)</w:t>
       </w:r>
     </w:p>
     <w:p>
       <w:pPr>
-        <w:rPr>
-          <w:sz w:val="24"/>
-          <w:szCs w:val="24"/>
-        </w:rPr>
-      </w:pPr>
-      <w:r>
-        <w:rPr>
-          <w:sz w:val="24"/>
-          <w:szCs w:val="24"/>
-          <w:rtl w:val="0"/>
-        </w:rPr>
-        <w:tab/>
-        <w:tab/>
-        <w:t xml:space="preserve">ON DELETE SET NULL</w:t>
-        <w:tab/>
-        <w:t xml:space="preserve">ON UPDATE CASCADE);</w:t>
-      </w:r>
-    </w:p>
-    <w:p>
-      <w:pPr>
-        <w:rPr>
-          <w:sz w:val="24"/>
-          <w:szCs w:val="24"/>
-        </w:rPr>
-      </w:pPr>
-      <w:r>
-        <w:rPr>
-          <w:rtl w:val="0"/>
-        </w:rPr>
-      </w:r>
-    </w:p>
-    <w:p>
-      <w:pPr>
-        <w:rPr>
-          <w:sz w:val="24"/>
-          <w:szCs w:val="24"/>
-        </w:rPr>
-      </w:pPr>
-      <w:r>
-        <w:rPr>
-          <w:rtl w:val="0"/>
-        </w:rPr>
-      </w:r>
-    </w:p>
-    <w:p>
-      <w:pPr>
-        <w:rPr>
-          <w:sz w:val="24"/>
-          <w:szCs w:val="24"/>
-        </w:rPr>
-      </w:pPr>
-      <w:r>
-        <w:rPr>
-          <w:sz w:val="24"/>
-          <w:szCs w:val="24"/>
-          <w:rtl w:val="0"/>
-        </w:rPr>
-        <w:t xml:space="preserve">CREATE TABLE PRODUCES_ALBUM</w:t>
-      </w:r>
-    </w:p>
-    <w:p>
-      <w:pPr>
-        <w:ind w:firstLine="720"/>
-        <w:rPr>
-          <w:sz w:val="24"/>
-          <w:szCs w:val="24"/>
-        </w:rPr>
-      </w:pPr>
-      <w:r>
-        <w:rPr>
-          <w:sz w:val="24"/>
-          <w:szCs w:val="24"/>
-          <w:rtl w:val="0"/>
-        </w:rPr>
-        <w:t xml:space="preserve">(Producer_ID</w:t>
-        <w:tab/>
-        <w:tab/>
-        <w:t xml:space="preserve">INT</w:t>
-        <w:tab/>
-        <w:tab/>
-        <w:tab/>
-        <w:tab/>
-        <w:t xml:space="preserve">NOT NULL,</w:t>
-      </w:r>
-    </w:p>
-    <w:p>
-      <w:pPr>
-        <w:ind w:firstLine="720"/>
-        <w:rPr>
-          <w:sz w:val="24"/>
-          <w:szCs w:val="24"/>
-        </w:rPr>
-      </w:pPr>
-      <w:r>
-        <w:rPr>
-          <w:sz w:val="24"/>
-          <w:szCs w:val="24"/>
-          <w:rtl w:val="0"/>
-        </w:rPr>
-        <w:t xml:space="preserve"> Album_ID</w:t>
-        <w:tab/>
-        <w:tab/>
-        <w:t xml:space="preserve">INT</w:t>
-        <w:tab/>
-        <w:tab/>
-        <w:tab/>
-        <w:tab/>
-        <w:t xml:space="preserve">NOT NULL,</w:t>
-      </w:r>
-    </w:p>
-    <w:p>
-      <w:pPr>
-        <w:ind w:firstLine="720"/>
-        <w:rPr>
-          <w:sz w:val="24"/>
-          <w:szCs w:val="24"/>
-        </w:rPr>
-      </w:pPr>
-      <w:r>
-        <w:rPr>
-          <w:sz w:val="24"/>
-          <w:szCs w:val="24"/>
-          <w:rtl w:val="0"/>
-        </w:rPr>
-        <w:t xml:space="preserve">PRIMARY KEY (Producer_ID, Album_ID),</w:t>
-      </w:r>
-    </w:p>
-    <w:p>
-      <w:pPr>
-        <w:ind w:firstLine="720"/>
-        <w:rPr>
-          <w:sz w:val="24"/>
-          <w:szCs w:val="24"/>
-        </w:rPr>
-      </w:pPr>
-      <w:r>
-        <w:rPr>
-          <w:sz w:val="24"/>
-          <w:szCs w:val="24"/>
-          <w:rtl w:val="0"/>
-        </w:rPr>
-        <w:t xml:space="preserve">FOREIGN KEY (Producer_ID) REFERENCES PRODUCER(Producer_ID)</w:t>
-      </w:r>
-    </w:p>
-    <w:p>
-      <w:pPr>
-        <w:ind w:left="1440" w:firstLine="720"/>
-        <w:rPr>
-          <w:sz w:val="24"/>
-          <w:szCs w:val="24"/>
-        </w:rPr>
-      </w:pPr>
-      <w:r>
-        <w:rPr>
-          <w:sz w:val="24"/>
-          <w:szCs w:val="24"/>
-          <w:rtl w:val="0"/>
-        </w:rPr>
-        <w:t xml:space="preserve">ON DELETE SET NULL</w:t>
-        <w:tab/>
-        <w:tab/>
-        <w:t xml:space="preserve">ON UPDATE CASCADE,</w:t>
-      </w:r>
-    </w:p>
-    <w:p>
-      <w:pPr>
-        <w:ind w:firstLine="720"/>
-        <w:rPr>
-          <w:sz w:val="24"/>
-          <w:szCs w:val="24"/>
-        </w:rPr>
-      </w:pPr>
-      <w:r>
-        <w:rPr>
-          <w:sz w:val="24"/>
-          <w:szCs w:val="24"/>
-          <w:rtl w:val="0"/>
-        </w:rPr>
-        <w:t xml:space="preserve">FOREIGN KEY (Album_ID) REFERENCES ALBUM(Album_ID)</w:t>
-      </w:r>
-    </w:p>
-    <w:p>
-      <w:pPr>
-        <w:ind w:left="1440" w:firstLine="720"/>
-        <w:rPr>
-          <w:sz w:val="24"/>
-          <w:szCs w:val="24"/>
-        </w:rPr>
-      </w:pPr>
-      <w:r>
-        <w:rPr>
-          <w:sz w:val="24"/>
-          <w:szCs w:val="24"/>
-          <w:rtl w:val="0"/>
-        </w:rPr>
-        <w:t xml:space="preserve">ON DELETE SET NULL</w:t>
-        <w:tab/>
-        <w:tab/>
-        <w:t xml:space="preserve">ON UPDATE CASCADE);</w:t>
-      </w:r>
-    </w:p>
-    <w:p>
-      <w:pPr>
-        <w:ind w:left="1440" w:firstLine="720"/>
-        <w:rPr>
-          <w:sz w:val="24"/>
-          <w:szCs w:val="24"/>
-        </w:rPr>
-      </w:pPr>
-      <w:r>
-        <w:rPr>
-          <w:rtl w:val="0"/>
-        </w:rPr>
-      </w:r>
-    </w:p>
-    <w:p>
-      <w:pPr>
-        <w:ind w:left="1440" w:firstLine="720"/>
-        <w:rPr>
-          <w:sz w:val="24"/>
-          <w:szCs w:val="24"/>
-        </w:rPr>
-      </w:pPr>
-      <w:r>
-        <w:rPr>
-          <w:rtl w:val="0"/>
-        </w:rPr>
-      </w:r>
-    </w:p>
-    <w:p>
-      <w:pPr>
-        <w:ind w:left="0" w:firstLine="0"/>
-        <w:rPr>
-          <w:sz w:val="24"/>
-          <w:szCs w:val="24"/>
-        </w:rPr>
-      </w:pPr>
-      <w:r>
-        <w:rPr>
-          <w:sz w:val="24"/>
-          <w:szCs w:val="24"/>
-          <w:rtl w:val="0"/>
-        </w:rPr>
-        <w:t xml:space="preserve">CREATE TABLE PRODUCES_SINGLE</w:t>
-      </w:r>
-    </w:p>
-    <w:p>
-      <w:pPr>
-        <w:ind w:firstLine="720"/>
-        <w:rPr>
-          <w:sz w:val="24"/>
-          <w:szCs w:val="24"/>
-        </w:rPr>
-      </w:pPr>
-      <w:r>
-        <w:rPr>
-          <w:sz w:val="24"/>
-          <w:szCs w:val="24"/>
-          <w:rtl w:val="0"/>
-        </w:rPr>
-        <w:t xml:space="preserve">(Song_ID</w:t>
-        <w:tab/>
-        <w:tab/>
-        <w:t xml:space="preserve">INT</w:t>
-        <w:tab/>
-        <w:tab/>
-        <w:tab/>
-        <w:tab/>
-        <w:t xml:space="preserve">NOT NULL,</w:t>
-      </w:r>
-    </w:p>
-    <w:p>
-      <w:pPr>
-        <w:ind w:firstLine="720"/>
-        <w:rPr>
-          <w:sz w:val="24"/>
-          <w:szCs w:val="24"/>
-        </w:rPr>
-      </w:pPr>
-      <w:r>
-        <w:rPr>
-          <w:sz w:val="24"/>
-          <w:szCs w:val="24"/>
-          <w:rtl w:val="0"/>
-        </w:rPr>
-        <w:t xml:space="preserve"> Producer_ID</w:t>
-        <w:tab/>
-        <w:tab/>
-        <w:t xml:space="preserve">INT</w:t>
-        <w:tab/>
-        <w:tab/>
-        <w:tab/>
-        <w:tab/>
-        <w:t xml:space="preserve">NOT NULL,</w:t>
-      </w:r>
-    </w:p>
-    <w:p>
-      <w:pPr>
-        <w:ind w:firstLine="720"/>
-        <w:rPr>
-          <w:sz w:val="24"/>
-          <w:szCs w:val="24"/>
-        </w:rPr>
-      </w:pPr>
-      <w:r>
-        <w:rPr>
-          <w:sz w:val="24"/>
-          <w:szCs w:val="24"/>
-          <w:rtl w:val="0"/>
-        </w:rPr>
-        <w:t xml:space="preserve">PRIMARY KEY (Song_ID, Producer_ID),</w:t>
-      </w:r>
-    </w:p>
-    <w:p>
-      <w:pPr>
-        <w:ind w:firstLine="720"/>
-        <w:rPr>
-          <w:sz w:val="24"/>
-          <w:szCs w:val="24"/>
-        </w:rPr>
-      </w:pPr>
-      <w:r>
-        <w:rPr>
-          <w:sz w:val="24"/>
-          <w:szCs w:val="24"/>
-          <w:rtl w:val="0"/>
-        </w:rPr>
-        <w:t xml:space="preserve">FOREIGN KEY (Song_ID) REFERENCES SONG(Song_ID)</w:t>
-      </w:r>
-    </w:p>
-    <w:p>
-      <w:pPr>
-        <w:ind w:left="1440" w:firstLine="720"/>
-        <w:rPr>
-          <w:sz w:val="24"/>
-          <w:szCs w:val="24"/>
-        </w:rPr>
-      </w:pPr>
-      <w:r>
-        <w:rPr>
-          <w:sz w:val="24"/>
-          <w:szCs w:val="24"/>
-          <w:rtl w:val="0"/>
-        </w:rPr>
-        <w:t xml:space="preserve">ON DELETE SET NULL</w:t>
-        <w:tab/>
-        <w:tab/>
-        <w:t xml:space="preserve">ON UPDATE CASCADE,</w:t>
-      </w:r>
-    </w:p>
-    <w:p>
-      <w:pPr>
-        <w:ind w:firstLine="720"/>
-        <w:rPr>
-          <w:sz w:val="24"/>
-          <w:szCs w:val="24"/>
-        </w:rPr>
-      </w:pPr>
-      <w:r>
-        <w:rPr>
-          <w:sz w:val="24"/>
-          <w:szCs w:val="24"/>
-          <w:rtl w:val="0"/>
-        </w:rPr>
-        <w:t xml:space="preserve">FOREIGN KEY (Producer_ID) REFERENCES PRODUCER(Producer_ID)</w:t>
-      </w:r>
-    </w:p>
-    <w:p>
-      <w:pPr>
-        <w:ind w:left="1440" w:firstLine="720"/>
-        <w:rPr>
-          <w:sz w:val="24"/>
-          <w:szCs w:val="24"/>
-        </w:rPr>
-      </w:pPr>
-      <w:r>
-        <w:rPr>
-          <w:sz w:val="24"/>
-          <w:szCs w:val="24"/>
-          <w:rtl w:val="0"/>
-        </w:rPr>
-        <w:t xml:space="preserve">ON DELETE SET NULL</w:t>
-        <w:tab/>
-        <w:tab/>
-        <w:t xml:space="preserve">ON UPDATE CASCADE);</w:t>
-      </w:r>
-    </w:p>
-    <w:p>
-      <w:pPr>
-        <w:rPr>
-          <w:sz w:val="24"/>
-          <w:szCs w:val="24"/>
-        </w:rPr>
-      </w:pPr>
-      <w:r>
-        <w:rPr>
-          <w:rtl w:val="0"/>
-        </w:rPr>
-      </w:r>
-    </w:p>
-    <w:p>
-      <w:pPr>
-        <w:rPr>
-          <w:sz w:val="24"/>
-          <w:szCs w:val="24"/>
-        </w:rPr>
-      </w:pPr>
-      <w:r>
-        <w:rPr>
-          <w:rtl w:val="0"/>
-        </w:rPr>
-      </w:r>
-    </w:p>
-    <w:p>
-      <w:pPr>
-        <w:rPr>
-          <w:sz w:val="24"/>
-          <w:szCs w:val="24"/>
-        </w:rPr>
-      </w:pPr>
-      <w:r>
-        <w:rPr>
-          <w:sz w:val="24"/>
-          <w:szCs w:val="24"/>
-          <w:rtl w:val="0"/>
-        </w:rPr>
-        <w:t xml:space="preserve">CREATE TABLE UPVOTES_DOWNVOTES_REVIEW</w:t>
-      </w:r>
-    </w:p>
-    <w:p>
-      <w:pPr>
-        <w:rPr>
-          <w:sz w:val="24"/>
-          <w:szCs w:val="24"/>
-        </w:rPr>
-      </w:pPr>
-      <w:r>
-        <w:rPr>
-          <w:sz w:val="24"/>
-          <w:szCs w:val="24"/>
-          <w:rtl w:val="0"/>
-        </w:rPr>
-        <w:tab/>
-        <w:t xml:space="preserve">(Username</w:t>
-        <w:tab/>
-        <w:tab/>
-        <w:t xml:space="preserve">VARCHAR(15)</w:t>
-        <w:tab/>
-        <w:tab/>
-        <w:t xml:space="preserve">NOT NULL,</w:t>
-      </w:r>
-    </w:p>
-    <w:p>
-      <w:pPr>
-        <w:rPr>
-          <w:sz w:val="24"/>
-          <w:szCs w:val="24"/>
-        </w:rPr>
-      </w:pPr>
-      <w:r>
-        <w:rPr>
-          <w:sz w:val="24"/>
-          <w:szCs w:val="24"/>
-          <w:rtl w:val="0"/>
-        </w:rPr>
-        <w:tab/>
-        <w:t xml:space="preserve"> Review_ID</w:t>
-        <w:tab/>
-        <w:tab/>
-        <w:t xml:space="preserve">INT</w:t>
-        <w:tab/>
-        <w:tab/>
-        <w:tab/>
-        <w:tab/>
-        <w:t xml:space="preserve">NOT NULL,</w:t>
-      </w:r>
-    </w:p>
-    <w:p>
-      <w:pPr>
-        <w:rPr>
-          <w:sz w:val="24"/>
-          <w:szCs w:val="24"/>
-        </w:rPr>
-      </w:pPr>
-      <w:r>
-        <w:rPr>
-          <w:sz w:val="24"/>
-          <w:szCs w:val="24"/>
-          <w:rtl w:val="0"/>
-        </w:rPr>
-        <w:tab/>
-        <w:t xml:space="preserve"> Vote_Type </w:t>
-        <w:tab/>
-        <w:tab/>
-        <w:t xml:space="preserve">BOOL</w:t>
-        <w:tab/>
-        <w:tab/>
-        <w:tab/>
-        <w:tab/>
-        <w:t xml:space="preserve">NOT NULL,</w:t>
-      </w:r>
-    </w:p>
-    <w:p>
-      <w:pPr>
-        <w:rPr>
-          <w:sz w:val="24"/>
-          <w:szCs w:val="24"/>
-        </w:rPr>
-      </w:pPr>
-      <w:r>
-        <w:rPr>
-          <w:sz w:val="24"/>
-          <w:szCs w:val="24"/>
-          <w:rtl w:val="0"/>
-        </w:rPr>
-        <w:tab/>
-        <w:t xml:space="preserve">PRIMARY KEY (Username, Review_ID),</w:t>
-      </w:r>
-    </w:p>
-    <w:p>
-      <w:pPr>
-        <w:rPr>
-          <w:sz w:val="24"/>
-          <w:szCs w:val="24"/>
-        </w:rPr>
-      </w:pPr>
-      <w:r>
-        <w:rPr>
-          <w:sz w:val="24"/>
-          <w:szCs w:val="24"/>
-          <w:rtl w:val="0"/>
-        </w:rPr>
-        <w:tab/>
-        <w:t xml:space="preserve">FOREIGN KEY (Username) REFERENCES USER(Username)</w:t>
-      </w:r>
-    </w:p>
-    <w:p>
-      <w:pPr>
-        <w:rPr>
-          <w:sz w:val="24"/>
-          <w:szCs w:val="24"/>
-        </w:rPr>
-      </w:pPr>
-      <w:r>
-        <w:rPr>
-          <w:sz w:val="24"/>
-          <w:szCs w:val="24"/>
-          <w:rtl w:val="0"/>
-        </w:rPr>
-        <w:tab/>
-        <w:tab/>
-        <w:tab/>
-        <w:t xml:space="preserve">ON DELETE SET NULL</w:t>
-        <w:tab/>
-        <w:tab/>
-        <w:t xml:space="preserve">ON UPDATE CASCADE),</w:t>
-      </w:r>
-    </w:p>
-    <w:p>
-      <w:pPr>
-        <w:rPr>
-          <w:sz w:val="24"/>
-          <w:szCs w:val="24"/>
-        </w:rPr>
-      </w:pPr>
-      <w:r>
-        <w:rPr>
-          <w:sz w:val="24"/>
-          <w:szCs w:val="24"/>
-          <w:rtl w:val="0"/>
-        </w:rPr>
-        <w:tab/>
-        <w:t xml:space="preserve">FOREIGN KEY (Review_ID) REFERENCES REVIEW(Review_ID)</w:t>
-      </w:r>
-    </w:p>
-    <w:p>
-      <w:pPr>
-        <w:rPr>
-          <w:sz w:val="24"/>
-          <w:szCs w:val="24"/>
-        </w:rPr>
-      </w:pPr>
-      <w:r>
-        <w:rPr>
-          <w:sz w:val="24"/>
-          <w:szCs w:val="24"/>
-          <w:rtl w:val="0"/>
-        </w:rPr>
-        <w:tab/>
-        <w:tab/>
-        <w:tab/>
-        <w:t xml:space="preserve">ON DELETE SET NULL</w:t>
-        <w:tab/>
-        <w:tab/>
-        <w:t xml:space="preserve">ON UPDATE CASCADE);</w:t>
-      </w:r>
-    </w:p>
-    <w:p>
-      <w:pPr>
-        <w:rPr>
-          <w:sz w:val="24"/>
-          <w:szCs w:val="24"/>
-        </w:rPr>
-      </w:pPr>
-      <w:r>
-        <w:rPr>
-          <w:rtl w:val="0"/>
-        </w:rPr>
-      </w:r>
-    </w:p>
-    <w:p>
-      <w:pPr>
-        <w:rPr>
-          <w:sz w:val="24"/>
-          <w:szCs w:val="24"/>
-        </w:rPr>
-      </w:pPr>
-      <w:r>
-        <w:rPr>
-          <w:rtl w:val="0"/>
-        </w:rPr>
-      </w:r>
-    </w:p>
-    <w:p>
-      <w:pPr>
-        <w:rPr>
-          <w:sz w:val="24"/>
-          <w:szCs w:val="24"/>
-        </w:rPr>
-      </w:pPr>
-      <w:r>
-        <w:rPr>
-          <w:sz w:val="24"/>
-          <w:szCs w:val="24"/>
-          <w:rtl w:val="0"/>
-        </w:rPr>
-        <w:t xml:space="preserve">CREATE TABLE PRODUCES_THEIR_SINGLE</w:t>
-      </w:r>
-    </w:p>
-    <w:p>
-      <w:pPr>
-        <w:rPr>
-          <w:sz w:val="24"/>
-          <w:szCs w:val="24"/>
-        </w:rPr>
-      </w:pPr>
-      <w:r>
-        <w:rPr>
-          <w:sz w:val="24"/>
-          <w:szCs w:val="24"/>
-          <w:rtl w:val="0"/>
-        </w:rPr>
-        <w:tab/>
-        <w:t xml:space="preserve">(Song_ID</w:t>
-        <w:tab/>
-        <w:tab/>
-        <w:t xml:space="preserve">INT</w:t>
-        <w:tab/>
-        <w:tab/>
-        <w:tab/>
-        <w:tab/>
-        <w:t xml:space="preserve">NOT NULL,</w:t>
-      </w:r>
-    </w:p>
-    <w:p>
-      <w:pPr>
-        <w:rPr>
-          <w:sz w:val="24"/>
-          <w:szCs w:val="24"/>
-        </w:rPr>
-      </w:pPr>
-      <w:r>
-        <w:rPr>
-          <w:sz w:val="24"/>
-          <w:szCs w:val="24"/>
-          <w:rtl w:val="0"/>
-        </w:rPr>
-        <w:tab/>
-        <w:t xml:space="preserve">Artist_ID</w:t>
-        <w:tab/>
-        <w:tab/>
-        <w:t xml:space="preserve">INT</w:t>
-        <w:tab/>
-        <w:tab/>
-        <w:tab/>
-        <w:tab/>
-        <w:t xml:space="preserve">NOT NULL,</w:t>
-      </w:r>
-    </w:p>
-    <w:p>
-      <w:pPr>
-        <w:rPr>
-          <w:sz w:val="24"/>
-          <w:szCs w:val="24"/>
-        </w:rPr>
-      </w:pPr>
-      <w:r>
-        <w:rPr>
-          <w:sz w:val="24"/>
-          <w:szCs w:val="24"/>
-          <w:rtl w:val="0"/>
-        </w:rPr>
-        <w:tab/>
-        <w:t xml:space="preserve">PRIMARY KEY (Song_ID, Artist_ID)</w:t>
-      </w:r>
-    </w:p>
-    <w:p>
-      <w:pPr>
-        <w:ind w:firstLine="720"/>
-        <w:rPr>
-          <w:sz w:val="24"/>
-          <w:szCs w:val="24"/>
-        </w:rPr>
-      </w:pPr>
-      <w:r>
-        <w:rPr>
-          <w:sz w:val="24"/>
-          <w:szCs w:val="24"/>
-          <w:rtl w:val="0"/>
-        </w:rPr>
-        <w:t xml:space="preserve">FOREIGN KEY (Song_ID) REFERENCES SONG (Song_ID)</w:t>
-      </w:r>
-    </w:p>
-    <w:p>
-      <w:pPr>
-        <w:ind w:left="720" w:firstLine="720"/>
-        <w:rPr>
-          <w:sz w:val="24"/>
-          <w:szCs w:val="24"/>
-        </w:rPr>
-      </w:pPr>
-      <w:r>
-        <w:rPr>
-          <w:sz w:val="24"/>
-          <w:szCs w:val="24"/>
-          <w:rtl w:val="0"/>
-        </w:rPr>
-        <w:t xml:space="preserve">ON DELETE SET NULL</w:t>
-        <w:tab/>
-        <w:t xml:space="preserve">ON UPDATE CASCADE,</w:t>
-      </w:r>
-    </w:p>
-    <w:p>
-      <w:pPr>
         <w:ind w:left="0" w:firstLine="720"/>
         <w:rPr>
           <w:sz w:val="24"/>
@@ -4803,25 +4826,10 @@
           <w:szCs w:val="24"/>
           <w:rtl w:val="0"/>
         </w:rPr>
-        <w:t xml:space="preserve">FOREIGN KEY (Artist_ID) REFERENCES ARTIST (Artist_ID)</w:t>
-      </w:r>
-    </w:p>
-    <w:p>
-      <w:pPr>
-        <w:ind w:left="0" w:firstLine="720"/>
-        <w:rPr>
-          <w:sz w:val="24"/>
-          <w:szCs w:val="24"/>
-        </w:rPr>
-      </w:pPr>
-      <w:r>
-        <w:rPr>
-          <w:sz w:val="24"/>
-          <w:szCs w:val="24"/>
-          <w:rtl w:val="0"/>
-        </w:rPr>
-        <w:tab/>
-        <w:t xml:space="preserve">ON DELETE SET NULL</w:t>
+        <w:tab/>
+        <w:tab/>
+        <w:t xml:space="preserve">ON DELETE CASCADE</w:t>
+        <w:tab/>
         <w:tab/>
         <w:t xml:space="preserve">ON UPDATE CASCADE);</w:t>
       </w:r>

</xml_diff>

<commit_message>
Update varchar max lengths
</commit_message>
<xml_diff>
--- a/CPSC 471 SQL Statements.docx
+++ b/CPSC 471 SQL Statements.docx
@@ -2282,7 +2282,7 @@
         <w:tab/>
         <w:tab/>
         <w:tab/>
-        <w:t xml:space="preserve">VARCHAR(MAX)</w:t>
+        <w:t xml:space="preserve">VARCHAR(128)</w:t>
         <w:tab/>
         <w:tab/>
         <w:t xml:space="preserve">NOT NULL,</w:t>
@@ -2635,7 +2635,7 @@
         <w:tab/>
         <w:tab/>
         <w:tab/>
-        <w:t xml:space="preserve">VARCHAR(MAX)</w:t>
+        <w:t xml:space="preserve">VARCHAR(128)</w:t>
         <w:tab/>
         <w:tab/>
         <w:t xml:space="preserve">NOT NULL,</w:t>
@@ -3034,7 +3034,7 @@
         <w:tab/>
         <w:tab/>
         <w:tab/>
-        <w:t xml:space="preserve">VARCHAR(MAX)</w:t>
+        <w:t xml:space="preserve">VARCHAR(128)</w:t>
         <w:tab/>
         <w:tab/>
         <w:t xml:space="preserve">NOT NULL,</w:t>

</xml_diff>

<commit_message>
Update rating primary keys
</commit_message>
<xml_diff>
--- a/CPSC 471 SQL Statements.docx
+++ b/CPSC 471 SQL Statements.docx
@@ -354,6 +354,29 @@
     </w:p>
     <w:p>
       <w:pPr>
+        <w:ind w:firstLine="720"/>
+        <w:rPr>
+          <w:sz w:val="24"/>
+          <w:szCs w:val="24"/>
+        </w:rPr>
+      </w:pPr>
+      <w:r>
+        <w:rPr>
+          <w:sz w:val="24"/>
+          <w:szCs w:val="24"/>
+          <w:rtl w:val="0"/>
+        </w:rPr>
+        <w:t xml:space="preserve"> Username</w:t>
+        <w:tab/>
+        <w:tab/>
+        <w:t xml:space="preserve">VARCHAR(15)</w:t>
+        <w:tab/>
+        <w:tab/>
+        <w:t xml:space="preserve">NOT NULL,</w:t>
+      </w:r>
+    </w:p>
+    <w:p>
+      <w:pPr>
         <w:ind w:left="0" w:firstLine="0"/>
         <w:rPr>
           <w:sz w:val="24"/>
@@ -535,6 +558,222 @@
           <w:rtl w:val="0"/>
         </w:rPr>
         <w:tab/>
+        <w:t xml:space="preserve"> Song_ID</w:t>
+        <w:tab/>
+        <w:tab/>
+        <w:t xml:space="preserve">INT</w:t>
+        <w:tab/>
+        <w:tab/>
+        <w:tab/>
+        <w:tab/>
+        <w:t xml:space="preserve">NOT NULL,</w:t>
+      </w:r>
+    </w:p>
+    <w:p>
+      <w:pPr>
+        <w:ind w:left="0" w:firstLine="0"/>
+        <w:rPr>
+          <w:sz w:val="24"/>
+          <w:szCs w:val="24"/>
+        </w:rPr>
+      </w:pPr>
+      <w:r>
+        <w:rPr>
+          <w:sz w:val="24"/>
+          <w:szCs w:val="24"/>
+          <w:rtl w:val="0"/>
+        </w:rPr>
+        <w:tab/>
+        <w:t xml:space="preserve"> Date_Given</w:t>
+        <w:tab/>
+        <w:tab/>
+        <w:t xml:space="preserve">DATE</w:t>
+        <w:tab/>
+        <w:tab/>
+        <w:tab/>
+        <w:tab/>
+        <w:t xml:space="preserve">NOT NULL,</w:t>
+      </w:r>
+    </w:p>
+    <w:p>
+      <w:pPr>
+        <w:ind w:left="0" w:firstLine="0"/>
+        <w:rPr>
+          <w:sz w:val="24"/>
+          <w:szCs w:val="24"/>
+        </w:rPr>
+      </w:pPr>
+      <w:r>
+        <w:rPr>
+          <w:sz w:val="24"/>
+          <w:szCs w:val="24"/>
+          <w:rtl w:val="0"/>
+        </w:rPr>
+        <w:tab/>
+        <w:t xml:space="preserve">PRIMARY KEY (Rating_ID, Username),</w:t>
+      </w:r>
+    </w:p>
+    <w:p>
+      <w:pPr>
+        <w:ind w:left="0" w:firstLine="0"/>
+        <w:rPr>
+          <w:sz w:val="24"/>
+          <w:szCs w:val="24"/>
+        </w:rPr>
+      </w:pPr>
+      <w:r>
+        <w:rPr>
+          <w:sz w:val="24"/>
+          <w:szCs w:val="24"/>
+          <w:rtl w:val="0"/>
+        </w:rPr>
+        <w:tab/>
+        <w:t xml:space="preserve">FOREIGN KEY (Username) REFERENCES USER(Username)</w:t>
+      </w:r>
+    </w:p>
+    <w:p>
+      <w:pPr>
+        <w:ind w:left="1440" w:firstLine="720"/>
+        <w:rPr>
+          <w:sz w:val="24"/>
+          <w:szCs w:val="24"/>
+        </w:rPr>
+      </w:pPr>
+      <w:r>
+        <w:rPr>
+          <w:sz w:val="24"/>
+          <w:szCs w:val="24"/>
+          <w:rtl w:val="0"/>
+        </w:rPr>
+        <w:t xml:space="preserve">ON DELETE CASCADE</w:t>
+        <w:tab/>
+        <w:tab/>
+        <w:t xml:space="preserve">ON UPDATE CASCADE,</w:t>
+      </w:r>
+    </w:p>
+    <w:p>
+      <w:pPr>
+        <w:ind w:left="0" w:firstLine="0"/>
+        <w:rPr>
+          <w:sz w:val="24"/>
+          <w:szCs w:val="24"/>
+        </w:rPr>
+      </w:pPr>
+      <w:r>
+        <w:rPr>
+          <w:sz w:val="24"/>
+          <w:szCs w:val="24"/>
+          <w:rtl w:val="0"/>
+        </w:rPr>
+        <w:tab/>
+        <w:t xml:space="preserve">FOREIGN KEY (Song_ID) REFERENCES SONG(Song_ID)</w:t>
+      </w:r>
+    </w:p>
+    <w:p>
+      <w:pPr>
+        <w:ind w:left="1440" w:firstLine="720"/>
+        <w:rPr>
+          <w:sz w:val="24"/>
+          <w:szCs w:val="24"/>
+        </w:rPr>
+      </w:pPr>
+      <w:r>
+        <w:rPr>
+          <w:sz w:val="24"/>
+          <w:szCs w:val="24"/>
+          <w:rtl w:val="0"/>
+        </w:rPr>
+        <w:t xml:space="preserve">ON DELETE CASCADE</w:t>
+        <w:tab/>
+        <w:tab/>
+        <w:t xml:space="preserve">ON UPDATE CASCADE);</w:t>
+      </w:r>
+    </w:p>
+    <w:p>
+      <w:pPr>
+        <w:jc w:val="center"/>
+        <w:rPr>
+          <w:sz w:val="24"/>
+          <w:szCs w:val="24"/>
+        </w:rPr>
+      </w:pPr>
+      <w:r>
+        <w:rPr>
+          <w:rtl w:val="0"/>
+        </w:rPr>
+      </w:r>
+    </w:p>
+    <w:p>
+      <w:pPr>
+        <w:jc w:val="center"/>
+        <w:rPr>
+          <w:sz w:val="24"/>
+          <w:szCs w:val="24"/>
+        </w:rPr>
+      </w:pPr>
+      <w:r>
+        <w:rPr>
+          <w:rtl w:val="0"/>
+        </w:rPr>
+      </w:r>
+    </w:p>
+    <w:p>
+      <w:pPr>
+        <w:jc w:val="left"/>
+        <w:rPr>
+          <w:sz w:val="24"/>
+          <w:szCs w:val="24"/>
+        </w:rPr>
+      </w:pPr>
+      <w:r>
+        <w:rPr>
+          <w:sz w:val="24"/>
+          <w:szCs w:val="24"/>
+          <w:rtl w:val="0"/>
+        </w:rPr>
+        <w:t xml:space="preserve">CREATE TABLE ALBUM_RATING</w:t>
+      </w:r>
+    </w:p>
+    <w:p>
+      <w:pPr>
+        <w:jc w:val="left"/>
+        <w:rPr>
+          <w:sz w:val="24"/>
+          <w:szCs w:val="24"/>
+        </w:rPr>
+      </w:pPr>
+      <w:r>
+        <w:rPr>
+          <w:sz w:val="24"/>
+          <w:szCs w:val="24"/>
+          <w:rtl w:val="0"/>
+        </w:rPr>
+        <w:tab/>
+        <w:t xml:space="preserve">(Rating_ID</w:t>
+        <w:tab/>
+        <w:tab/>
+        <w:t xml:space="preserve">INT</w:t>
+        <w:tab/>
+        <w:tab/>
+        <w:tab/>
+        <w:tab/>
+        <w:t xml:space="preserve">NOT NULL,</w:t>
+      </w:r>
+    </w:p>
+    <w:p>
+      <w:pPr>
+        <w:ind w:firstLine="720"/>
+        <w:rPr>
+          <w:sz w:val="24"/>
+          <w:szCs w:val="24"/>
+        </w:rPr>
+      </w:pPr>
+      <w:r>
+        <w:rPr>
+          <w:sz w:val="24"/>
+          <w:szCs w:val="24"/>
+          <w:rtl w:val="0"/>
+        </w:rPr>
         <w:t xml:space="preserve"> Username</w:t>
         <w:tab/>
         <w:tab/>
@@ -546,46 +785,251 @@
     </w:p>
     <w:p>
       <w:pPr>
-        <w:ind w:left="0" w:firstLine="0"/>
-        <w:rPr>
-          <w:sz w:val="24"/>
-          <w:szCs w:val="24"/>
-        </w:rPr>
-      </w:pPr>
-      <w:r>
-        <w:rPr>
-          <w:sz w:val="24"/>
-          <w:szCs w:val="24"/>
-          <w:rtl w:val="0"/>
-        </w:rPr>
-        <w:tab/>
-        <w:t xml:space="preserve"> Song_ID</w:t>
-        <w:tab/>
+        <w:jc w:val="left"/>
+        <w:rPr>
+          <w:sz w:val="24"/>
+          <w:szCs w:val="24"/>
+        </w:rPr>
+      </w:pPr>
+      <w:r>
+        <w:rPr>
+          <w:sz w:val="24"/>
+          <w:szCs w:val="24"/>
+          <w:rtl w:val="0"/>
+        </w:rPr>
+        <w:tab/>
+        <w:t xml:space="preserve"> Originality_score</w:t>
         <w:tab/>
         <w:t xml:space="preserve">INT</w:t>
         <w:tab/>
         <w:tab/>
         <w:tab/>
         <w:tab/>
+        <w:t xml:space="preserve">NOT NULL</w:t>
+      </w:r>
+    </w:p>
+    <w:p>
+      <w:pPr>
+        <w:jc w:val="left"/>
+        <w:rPr>
+          <w:sz w:val="24"/>
+          <w:szCs w:val="24"/>
+        </w:rPr>
+      </w:pPr>
+      <w:r>
+        <w:rPr>
+          <w:sz w:val="24"/>
+          <w:szCs w:val="24"/>
+          <w:rtl w:val="0"/>
+        </w:rPr>
+        <w:tab/>
+        <w:t xml:space="preserve"> CHECK (Originality_Score &lt;= 10 AND Originality_Score &gt;= 0),</w:t>
+      </w:r>
+    </w:p>
+    <w:p>
+      <w:pPr>
+        <w:rPr>
+          <w:sz w:val="24"/>
+          <w:szCs w:val="24"/>
+        </w:rPr>
+      </w:pPr>
+      <w:r>
+        <w:rPr>
+          <w:sz w:val="24"/>
+          <w:szCs w:val="24"/>
+          <w:rtl w:val="0"/>
+        </w:rPr>
+        <w:tab/>
+        <w:t xml:space="preserve"> Lyric_Score</w:t>
+        <w:tab/>
+        <w:tab/>
+        <w:t xml:space="preserve">INT</w:t>
+        <w:tab/>
+        <w:tab/>
+        <w:tab/>
+        <w:tab/>
+        <w:t xml:space="preserve">NOT NULL</w:t>
+      </w:r>
+    </w:p>
+    <w:p>
+      <w:pPr>
+        <w:ind w:firstLine="720"/>
+        <w:rPr>
+          <w:sz w:val="24"/>
+          <w:szCs w:val="24"/>
+        </w:rPr>
+      </w:pPr>
+      <w:r>
+        <w:rPr>
+          <w:sz w:val="24"/>
+          <w:szCs w:val="24"/>
+          <w:rtl w:val="0"/>
+        </w:rPr>
+        <w:t xml:space="preserve">  CHECK (Lyric_Score &lt;= 10 AND Lyric_Score &gt;= 0),</w:t>
+      </w:r>
+    </w:p>
+    <w:p>
+      <w:pPr>
+        <w:rPr>
+          <w:sz w:val="24"/>
+          <w:szCs w:val="24"/>
+        </w:rPr>
+      </w:pPr>
+      <w:r>
+        <w:rPr>
+          <w:sz w:val="24"/>
+          <w:szCs w:val="24"/>
+          <w:rtl w:val="0"/>
+        </w:rPr>
+        <w:tab/>
+        <w:t xml:space="preserve"> Vibe_Score</w:t>
+        <w:tab/>
+        <w:tab/>
+        <w:t xml:space="preserve">INT</w:t>
+        <w:tab/>
+        <w:tab/>
+        <w:tab/>
+        <w:tab/>
+        <w:t xml:space="preserve">NOT NULL</w:t>
+      </w:r>
+    </w:p>
+    <w:p>
+      <w:pPr>
+        <w:ind w:firstLine="720"/>
+        <w:rPr>
+          <w:sz w:val="24"/>
+          <w:szCs w:val="24"/>
+        </w:rPr>
+      </w:pPr>
+      <w:r>
+        <w:rPr>
+          <w:sz w:val="24"/>
+          <w:szCs w:val="24"/>
+          <w:rtl w:val="0"/>
+        </w:rPr>
+        <w:t xml:space="preserve">  CHECK (Vibe_Score &lt;= 10 AND Vibe_Score &gt;= 0),</w:t>
+      </w:r>
+    </w:p>
+    <w:p>
+      <w:pPr>
+        <w:rPr>
+          <w:sz w:val="24"/>
+          <w:szCs w:val="24"/>
+        </w:rPr>
+      </w:pPr>
+      <w:r>
+        <w:rPr>
+          <w:sz w:val="24"/>
+          <w:szCs w:val="24"/>
+          <w:rtl w:val="0"/>
+        </w:rPr>
+        <w:tab/>
+        <w:t xml:space="preserve"> Instrumental_Score INT</w:t>
+        <w:tab/>
+        <w:tab/>
+        <w:tab/>
+        <w:tab/>
+        <w:t xml:space="preserve">NOT NULL</w:t>
+      </w:r>
+    </w:p>
+    <w:p>
+      <w:pPr>
+        <w:ind w:firstLine="720"/>
+        <w:rPr>
+          <w:sz w:val="24"/>
+          <w:szCs w:val="24"/>
+        </w:rPr>
+      </w:pPr>
+      <w:r>
+        <w:rPr>
+          <w:sz w:val="24"/>
+          <w:szCs w:val="24"/>
+          <w:rtl w:val="0"/>
+        </w:rPr>
+        <w:t xml:space="preserve">  CHECK (Instrumental_Score &lt;= 10 AND Instrumental_Score &gt;= 0),</w:t>
+      </w:r>
+    </w:p>
+    <w:p>
+      <w:pPr>
+        <w:ind w:firstLine="720"/>
+        <w:rPr>
+          <w:sz w:val="24"/>
+          <w:szCs w:val="24"/>
+        </w:rPr>
+      </w:pPr>
+      <w:r>
+        <w:rPr>
+          <w:sz w:val="24"/>
+          <w:szCs w:val="24"/>
+          <w:rtl w:val="0"/>
+        </w:rPr>
+        <w:t xml:space="preserve"> Album_flow_score</w:t>
+        <w:tab/>
+        <w:t xml:space="preserve">INT</w:t>
+        <w:tab/>
+        <w:tab/>
+        <w:tab/>
+        <w:tab/>
+        <w:t xml:space="preserve">NOT NULL</w:t>
+      </w:r>
+    </w:p>
+    <w:p>
+      <w:pPr>
+        <w:ind w:firstLine="720"/>
+        <w:rPr>
+          <w:sz w:val="24"/>
+          <w:szCs w:val="24"/>
+        </w:rPr>
+      </w:pPr>
+      <w:r>
+        <w:rPr>
+          <w:sz w:val="24"/>
+          <w:szCs w:val="24"/>
+          <w:rtl w:val="0"/>
+        </w:rPr>
+        <w:t xml:space="preserve"> CHECK (Album_flow_score &lt;= 10 AND Album_flow_Score &gt;= 0),</w:t>
+      </w:r>
+    </w:p>
+    <w:p>
+      <w:pPr>
+        <w:ind w:firstLine="720"/>
+        <w:rPr>
+          <w:sz w:val="24"/>
+          <w:szCs w:val="24"/>
+        </w:rPr>
+      </w:pPr>
+      <w:r>
+        <w:rPr>
+          <w:sz w:val="24"/>
+          <w:szCs w:val="24"/>
+          <w:rtl w:val="0"/>
+        </w:rPr>
+        <w:t xml:space="preserve">Album_ID</w:t>
+        <w:tab/>
+        <w:tab/>
+        <w:t xml:space="preserve">INT</w:t>
+        <w:tab/>
+        <w:tab/>
+        <w:tab/>
+        <w:tab/>
         <w:t xml:space="preserve">NOT NULL,</w:t>
       </w:r>
     </w:p>
     <w:p>
       <w:pPr>
-        <w:ind w:left="0" w:firstLine="0"/>
-        <w:rPr>
-          <w:sz w:val="24"/>
-          <w:szCs w:val="24"/>
-        </w:rPr>
-      </w:pPr>
-      <w:r>
-        <w:rPr>
-          <w:sz w:val="24"/>
-          <w:szCs w:val="24"/>
-          <w:rtl w:val="0"/>
-        </w:rPr>
-        <w:tab/>
-        <w:t xml:space="preserve"> Date_Given</w:t>
+        <w:ind w:firstLine="720"/>
+        <w:rPr>
+          <w:sz w:val="24"/>
+          <w:szCs w:val="24"/>
+        </w:rPr>
+      </w:pPr>
+      <w:r>
+        <w:rPr>
+          <w:sz w:val="24"/>
+          <w:szCs w:val="24"/>
+          <w:rtl w:val="0"/>
+        </w:rPr>
+        <w:t xml:space="preserve">Date_Given</w:t>
         <w:tab/>
         <w:tab/>
         <w:t xml:space="preserve">DATE</w:t>
@@ -598,239 +1042,6 @@
     </w:p>
     <w:p>
       <w:pPr>
-        <w:ind w:left="0" w:firstLine="0"/>
-        <w:rPr>
-          <w:sz w:val="24"/>
-          <w:szCs w:val="24"/>
-        </w:rPr>
-      </w:pPr>
-      <w:r>
-        <w:rPr>
-          <w:sz w:val="24"/>
-          <w:szCs w:val="24"/>
-          <w:rtl w:val="0"/>
-        </w:rPr>
-        <w:tab/>
-        <w:t xml:space="preserve">PRIMARY KEY (Rating_ID),</w:t>
-      </w:r>
-    </w:p>
-    <w:p>
-      <w:pPr>
-        <w:ind w:left="0" w:firstLine="0"/>
-        <w:rPr>
-          <w:sz w:val="24"/>
-          <w:szCs w:val="24"/>
-        </w:rPr>
-      </w:pPr>
-      <w:r>
-        <w:rPr>
-          <w:sz w:val="24"/>
-          <w:szCs w:val="24"/>
-          <w:rtl w:val="0"/>
-        </w:rPr>
-        <w:tab/>
-        <w:t xml:space="preserve">FOREIGN KEY (Username) REFERENCES USER(Username)</w:t>
-      </w:r>
-    </w:p>
-    <w:p>
-      <w:pPr>
-        <w:ind w:left="1440" w:firstLine="720"/>
-        <w:rPr>
-          <w:sz w:val="24"/>
-          <w:szCs w:val="24"/>
-        </w:rPr>
-      </w:pPr>
-      <w:r>
-        <w:rPr>
-          <w:sz w:val="24"/>
-          <w:szCs w:val="24"/>
-          <w:rtl w:val="0"/>
-        </w:rPr>
-        <w:t xml:space="preserve">ON DELETE CASCADE</w:t>
-        <w:tab/>
-        <w:tab/>
-        <w:t xml:space="preserve">ON UPDATE CASCADE,</w:t>
-      </w:r>
-    </w:p>
-    <w:p>
-      <w:pPr>
-        <w:ind w:left="0" w:firstLine="0"/>
-        <w:rPr>
-          <w:sz w:val="24"/>
-          <w:szCs w:val="24"/>
-        </w:rPr>
-      </w:pPr>
-      <w:r>
-        <w:rPr>
-          <w:sz w:val="24"/>
-          <w:szCs w:val="24"/>
-          <w:rtl w:val="0"/>
-        </w:rPr>
-        <w:tab/>
-        <w:t xml:space="preserve">FOREIGN KEY (Song_ID) REFERENCES SONG(Song_ID)</w:t>
-      </w:r>
-    </w:p>
-    <w:p>
-      <w:pPr>
-        <w:ind w:left="1440" w:firstLine="720"/>
-        <w:rPr>
-          <w:sz w:val="24"/>
-          <w:szCs w:val="24"/>
-        </w:rPr>
-      </w:pPr>
-      <w:r>
-        <w:rPr>
-          <w:sz w:val="24"/>
-          <w:szCs w:val="24"/>
-          <w:rtl w:val="0"/>
-        </w:rPr>
-        <w:t xml:space="preserve">ON DELETE CASCADE</w:t>
-        <w:tab/>
-        <w:tab/>
-        <w:t xml:space="preserve">ON UPDATE CASCADE);</w:t>
-      </w:r>
-    </w:p>
-    <w:p>
-      <w:pPr>
-        <w:jc w:val="center"/>
-        <w:rPr>
-          <w:sz w:val="24"/>
-          <w:szCs w:val="24"/>
-        </w:rPr>
-      </w:pPr>
-      <w:r>
-        <w:rPr>
-          <w:rtl w:val="0"/>
-        </w:rPr>
-      </w:r>
-    </w:p>
-    <w:p>
-      <w:pPr>
-        <w:jc w:val="center"/>
-        <w:rPr>
-          <w:sz w:val="24"/>
-          <w:szCs w:val="24"/>
-        </w:rPr>
-      </w:pPr>
-      <w:r>
-        <w:rPr>
-          <w:rtl w:val="0"/>
-        </w:rPr>
-      </w:r>
-    </w:p>
-    <w:p>
-      <w:pPr>
-        <w:jc w:val="left"/>
-        <w:rPr>
-          <w:sz w:val="24"/>
-          <w:szCs w:val="24"/>
-        </w:rPr>
-      </w:pPr>
-      <w:r>
-        <w:rPr>
-          <w:sz w:val="24"/>
-          <w:szCs w:val="24"/>
-          <w:rtl w:val="0"/>
-        </w:rPr>
-        <w:t xml:space="preserve">CREATE TABLE ALBUM_RATING</w:t>
-      </w:r>
-    </w:p>
-    <w:p>
-      <w:pPr>
-        <w:jc w:val="left"/>
-        <w:rPr>
-          <w:sz w:val="24"/>
-          <w:szCs w:val="24"/>
-        </w:rPr>
-      </w:pPr>
-      <w:r>
-        <w:rPr>
-          <w:sz w:val="24"/>
-          <w:szCs w:val="24"/>
-          <w:rtl w:val="0"/>
-        </w:rPr>
-        <w:tab/>
-        <w:t xml:space="preserve">(Rating_ID</w:t>
-        <w:tab/>
-        <w:tab/>
-        <w:t xml:space="preserve">INT</w:t>
-        <w:tab/>
-        <w:tab/>
-        <w:tab/>
-        <w:tab/>
-        <w:t xml:space="preserve">NOT NULL,</w:t>
-      </w:r>
-    </w:p>
-    <w:p>
-      <w:pPr>
-        <w:jc w:val="left"/>
-        <w:rPr>
-          <w:sz w:val="24"/>
-          <w:szCs w:val="24"/>
-        </w:rPr>
-      </w:pPr>
-      <w:r>
-        <w:rPr>
-          <w:sz w:val="24"/>
-          <w:szCs w:val="24"/>
-          <w:rtl w:val="0"/>
-        </w:rPr>
-        <w:tab/>
-        <w:t xml:space="preserve">Originality_score</w:t>
-        <w:tab/>
-        <w:t xml:space="preserve">INT</w:t>
-        <w:tab/>
-        <w:tab/>
-        <w:tab/>
-        <w:tab/>
-        <w:t xml:space="preserve">NOT NULL</w:t>
-      </w:r>
-    </w:p>
-    <w:p>
-      <w:pPr>
-        <w:jc w:val="left"/>
-        <w:rPr>
-          <w:sz w:val="24"/>
-          <w:szCs w:val="24"/>
-        </w:rPr>
-      </w:pPr>
-      <w:r>
-        <w:rPr>
-          <w:sz w:val="24"/>
-          <w:szCs w:val="24"/>
-          <w:rtl w:val="0"/>
-        </w:rPr>
-        <w:tab/>
-        <w:t xml:space="preserve"> CHECK (Originality_Score &lt;= 10 AND Originality_Score &gt;= 0),</w:t>
-      </w:r>
-    </w:p>
-    <w:p>
-      <w:pPr>
-        <w:rPr>
-          <w:sz w:val="24"/>
-          <w:szCs w:val="24"/>
-        </w:rPr>
-      </w:pPr>
-      <w:r>
-        <w:rPr>
-          <w:sz w:val="24"/>
-          <w:szCs w:val="24"/>
-          <w:rtl w:val="0"/>
-        </w:rPr>
-        <w:tab/>
-        <w:t xml:space="preserve"> Lyric_Score</w:t>
-        <w:tab/>
-        <w:tab/>
-        <w:t xml:space="preserve">INT</w:t>
-        <w:tab/>
-        <w:tab/>
-        <w:tab/>
-        <w:tab/>
-        <w:t xml:space="preserve">NOT NULL</w:t>
-      </w:r>
-    </w:p>
-    <w:p>
-      <w:pPr>
         <w:ind w:firstLine="720"/>
         <w:rPr>
           <w:sz w:val="24"/>
@@ -843,219 +1054,7 @@
           <w:szCs w:val="24"/>
           <w:rtl w:val="0"/>
         </w:rPr>
-        <w:t xml:space="preserve">  CHECK (Lyric_Score &lt;= 10 AND Lyric_Score &gt;= 0),</w:t>
-      </w:r>
-    </w:p>
-    <w:p>
-      <w:pPr>
-        <w:rPr>
-          <w:sz w:val="24"/>
-          <w:szCs w:val="24"/>
-        </w:rPr>
-      </w:pPr>
-      <w:r>
-        <w:rPr>
-          <w:sz w:val="24"/>
-          <w:szCs w:val="24"/>
-          <w:rtl w:val="0"/>
-        </w:rPr>
-        <w:tab/>
-        <w:t xml:space="preserve"> Vibe_Score</w:t>
-        <w:tab/>
-        <w:tab/>
-        <w:t xml:space="preserve">INT</w:t>
-        <w:tab/>
-        <w:tab/>
-        <w:tab/>
-        <w:tab/>
-        <w:t xml:space="preserve">NOT NULL</w:t>
-      </w:r>
-    </w:p>
-    <w:p>
-      <w:pPr>
-        <w:ind w:firstLine="720"/>
-        <w:rPr>
-          <w:sz w:val="24"/>
-          <w:szCs w:val="24"/>
-        </w:rPr>
-      </w:pPr>
-      <w:r>
-        <w:rPr>
-          <w:sz w:val="24"/>
-          <w:szCs w:val="24"/>
-          <w:rtl w:val="0"/>
-        </w:rPr>
-        <w:t xml:space="preserve">  CHECK (Vibe_Score &lt;= 10 AND Vibe_Score &gt;= 0),</w:t>
-      </w:r>
-    </w:p>
-    <w:p>
-      <w:pPr>
-        <w:rPr>
-          <w:sz w:val="24"/>
-          <w:szCs w:val="24"/>
-        </w:rPr>
-      </w:pPr>
-      <w:r>
-        <w:rPr>
-          <w:sz w:val="24"/>
-          <w:szCs w:val="24"/>
-          <w:rtl w:val="0"/>
-        </w:rPr>
-        <w:tab/>
-        <w:t xml:space="preserve"> Instrumental_Score INT</w:t>
-        <w:tab/>
-        <w:tab/>
-        <w:tab/>
-        <w:tab/>
-        <w:t xml:space="preserve">NOT NULL</w:t>
-      </w:r>
-    </w:p>
-    <w:p>
-      <w:pPr>
-        <w:ind w:firstLine="720"/>
-        <w:rPr>
-          <w:sz w:val="24"/>
-          <w:szCs w:val="24"/>
-        </w:rPr>
-      </w:pPr>
-      <w:r>
-        <w:rPr>
-          <w:sz w:val="24"/>
-          <w:szCs w:val="24"/>
-          <w:rtl w:val="0"/>
-        </w:rPr>
-        <w:t xml:space="preserve">  CHECK (Instrumental_Score &lt;= 10 AND Instrumental_Score &gt;= 0),</w:t>
-      </w:r>
-    </w:p>
-    <w:p>
-      <w:pPr>
-        <w:ind w:firstLine="720"/>
-        <w:rPr>
-          <w:sz w:val="24"/>
-          <w:szCs w:val="24"/>
-        </w:rPr>
-      </w:pPr>
-      <w:r>
-        <w:rPr>
-          <w:sz w:val="24"/>
-          <w:szCs w:val="24"/>
-          <w:rtl w:val="0"/>
-        </w:rPr>
-        <w:t xml:space="preserve"> Album_flow_score</w:t>
-        <w:tab/>
-        <w:t xml:space="preserve">INT</w:t>
-        <w:tab/>
-        <w:tab/>
-        <w:tab/>
-        <w:tab/>
-        <w:t xml:space="preserve">NOT NULL</w:t>
-      </w:r>
-    </w:p>
-    <w:p>
-      <w:pPr>
-        <w:ind w:firstLine="720"/>
-        <w:rPr>
-          <w:sz w:val="24"/>
-          <w:szCs w:val="24"/>
-        </w:rPr>
-      </w:pPr>
-      <w:r>
-        <w:rPr>
-          <w:sz w:val="24"/>
-          <w:szCs w:val="24"/>
-          <w:rtl w:val="0"/>
-        </w:rPr>
-        <w:t xml:space="preserve"> CHECK (Album_flow_score &lt;= 10 AND Album_flow_Score &gt;= 0),</w:t>
-      </w:r>
-    </w:p>
-    <w:p>
-      <w:pPr>
-        <w:ind w:firstLine="720"/>
-        <w:rPr>
-          <w:sz w:val="24"/>
-          <w:szCs w:val="24"/>
-        </w:rPr>
-      </w:pPr>
-      <w:r>
-        <w:rPr>
-          <w:sz w:val="24"/>
-          <w:szCs w:val="24"/>
-          <w:rtl w:val="0"/>
-        </w:rPr>
-        <w:t xml:space="preserve"> Username</w:t>
-        <w:tab/>
-        <w:tab/>
-        <w:t xml:space="preserve">VARCHAR(15)</w:t>
-        <w:tab/>
-        <w:tab/>
-        <w:t xml:space="preserve">NOT NULL,</w:t>
-      </w:r>
-    </w:p>
-    <w:p>
-      <w:pPr>
-        <w:ind w:firstLine="720"/>
-        <w:rPr>
-          <w:sz w:val="24"/>
-          <w:szCs w:val="24"/>
-        </w:rPr>
-      </w:pPr>
-      <w:r>
-        <w:rPr>
-          <w:sz w:val="24"/>
-          <w:szCs w:val="24"/>
-          <w:rtl w:val="0"/>
-        </w:rPr>
-        <w:t xml:space="preserve">Album_ID</w:t>
-        <w:tab/>
-        <w:tab/>
-        <w:t xml:space="preserve">INT</w:t>
-        <w:tab/>
-        <w:tab/>
-        <w:tab/>
-        <w:tab/>
-        <w:t xml:space="preserve">NOT NULL,</w:t>
-      </w:r>
-    </w:p>
-    <w:p>
-      <w:pPr>
-        <w:ind w:firstLine="720"/>
-        <w:rPr>
-          <w:sz w:val="24"/>
-          <w:szCs w:val="24"/>
-        </w:rPr>
-      </w:pPr>
-      <w:r>
-        <w:rPr>
-          <w:sz w:val="24"/>
-          <w:szCs w:val="24"/>
-          <w:rtl w:val="0"/>
-        </w:rPr>
-        <w:t xml:space="preserve">Date_Given</w:t>
-        <w:tab/>
-        <w:tab/>
-        <w:t xml:space="preserve">DATE</w:t>
-        <w:tab/>
-        <w:tab/>
-        <w:tab/>
-        <w:tab/>
-        <w:t xml:space="preserve">NOT NULL,</w:t>
-      </w:r>
-    </w:p>
-    <w:p>
-      <w:pPr>
-        <w:ind w:firstLine="720"/>
-        <w:rPr>
-          <w:sz w:val="24"/>
-          <w:szCs w:val="24"/>
-        </w:rPr>
-      </w:pPr>
-      <w:r>
-        <w:rPr>
-          <w:sz w:val="24"/>
-          <w:szCs w:val="24"/>
-          <w:rtl w:val="0"/>
-        </w:rPr>
-        <w:t xml:space="preserve">PRIMARY KEY (RATING_ID),</w:t>
+        <w:t xml:space="preserve">PRIMARY KEY (Rating_ID, Username),</w:t>
       </w:r>
     </w:p>
     <w:p>

</xml_diff>

<commit_message>
Fix minor typos for Review foreign keys
</commit_message>
<xml_diff>
--- a/CPSC 471 SQL Statements.docx
+++ b/CPSC 471 SQL Statements.docx
@@ -1418,6 +1418,45 @@
     </w:p>
     <w:p>
       <w:pPr>
+        <w:ind w:firstLine="720"/>
+        <w:rPr>
+          <w:sz w:val="24"/>
+          <w:szCs w:val="24"/>
+        </w:rPr>
+      </w:pPr>
+      <w:r>
+        <w:rPr>
+          <w:sz w:val="24"/>
+          <w:szCs w:val="24"/>
+          <w:rtl w:val="0"/>
+        </w:rPr>
+        <w:t xml:space="preserve">FOREIGN KEY(Username) REFERENCES USER (Username)</w:t>
+      </w:r>
+    </w:p>
+    <w:p>
+      <w:pPr>
+        <w:ind w:firstLine="720"/>
+        <w:rPr>
+          <w:sz w:val="24"/>
+          <w:szCs w:val="24"/>
+        </w:rPr>
+      </w:pPr>
+      <w:r>
+        <w:rPr>
+          <w:sz w:val="24"/>
+          <w:szCs w:val="24"/>
+          <w:rtl w:val="0"/>
+        </w:rPr>
+        <w:tab/>
+        <w:tab/>
+        <w:t xml:space="preserve">ON DELETE CASCADE</w:t>
+        <w:tab/>
+        <w:tab/>
+        <w:t xml:space="preserve">ON UPDATE CASCADE,</w:t>
+      </w:r>
+    </w:p>
+    <w:p>
+      <w:pPr>
         <w:ind w:left="720" w:firstLine="0"/>
         <w:rPr>
           <w:sz w:val="24"/>
@@ -1467,7 +1506,7 @@
           <w:szCs w:val="24"/>
           <w:rtl w:val="0"/>
         </w:rPr>
-        <w:t xml:space="preserve">FOREIGN KEY (Rating_ID) REFERENCES RATING(Rating_ID)</w:t>
+        <w:t xml:space="preserve">FOREIGN KEY (Rating_ID) REFERENCES ALBUM_RATING(Rating_ID)</w:t>
       </w:r>
     </w:p>
     <w:p>
@@ -1773,6 +1812,45 @@
     </w:p>
     <w:p>
       <w:pPr>
+        <w:ind w:firstLine="720"/>
+        <w:rPr>
+          <w:sz w:val="24"/>
+          <w:szCs w:val="24"/>
+        </w:rPr>
+      </w:pPr>
+      <w:r>
+        <w:rPr>
+          <w:sz w:val="24"/>
+          <w:szCs w:val="24"/>
+          <w:rtl w:val="0"/>
+        </w:rPr>
+        <w:t xml:space="preserve">FOREIGN KEY(Username) REFERENCES USER (Username)</w:t>
+      </w:r>
+    </w:p>
+    <w:p>
+      <w:pPr>
+        <w:ind w:firstLine="720"/>
+        <w:rPr>
+          <w:sz w:val="24"/>
+          <w:szCs w:val="24"/>
+        </w:rPr>
+      </w:pPr>
+      <w:r>
+        <w:rPr>
+          <w:sz w:val="24"/>
+          <w:szCs w:val="24"/>
+          <w:rtl w:val="0"/>
+        </w:rPr>
+        <w:tab/>
+        <w:tab/>
+        <w:t xml:space="preserve">ON DELETE CASCADE</w:t>
+        <w:tab/>
+        <w:tab/>
+        <w:t xml:space="preserve">ON UPDATE CASCADE,</w:t>
+      </w:r>
+    </w:p>
+    <w:p>
+      <w:pPr>
         <w:ind w:left="720" w:firstLine="0"/>
         <w:rPr>
           <w:sz w:val="24"/>
@@ -1822,7 +1900,7 @@
           <w:szCs w:val="24"/>
           <w:rtl w:val="0"/>
         </w:rPr>
-        <w:t xml:space="preserve">FOREIGN KEY (Rating_ID) REFERENCES RATING(Rating_ID)</w:t>
+        <w:t xml:space="preserve">FOREIGN KEY (Rating_ID) REFERENCES SONG_RATING(Rating_ID)</w:t>
       </w:r>
     </w:p>
     <w:p>

</xml_diff>

<commit_message>
Change 'Comment_Text' attribute to 'Body'
</commit_message>
<xml_diff>
--- a/CPSC 471 SQL Statements.docx
+++ b/CPSC 471 SQL Statements.docx
@@ -2085,7 +2085,9 @@
           <w:rtl w:val="0"/>
         </w:rPr>
         <w:tab/>
-        <w:t xml:space="preserve"> Comment_Text</w:t>
+        <w:t xml:space="preserve"> Body</w:t>
+        <w:tab/>
+        <w:tab/>
         <w:tab/>
         <w:t xml:space="preserve">VARCHAR(MAX)</w:t>
         <w:tab/>

</xml_diff>